<commit_message>
updated formatting like fonts and such
</commit_message>
<xml_diff>
--- a/Documents/Database_Project_Partial_Report_Submission1.docx
+++ b/Documents/Database_Project_Partial_Report_Submission1.docx
@@ -113,47 +113,96 @@
     <w:p>
       <w:pPr>
         <w:jc w:val="center"/>
-      </w:pPr>
-      <w:r>
+        <w:rPr>
+          <w:rFonts w:ascii="Times New Roman" w:hAnsi="Times New Roman" w:cs="Times New Roman"/>
+          <w:sz w:val="24"/>
+          <w:szCs w:val="24"/>
+        </w:rPr>
+      </w:pPr>
+      <w:r>
+        <w:rPr>
+          <w:rFonts w:ascii="Times New Roman" w:hAnsi="Times New Roman" w:cs="Times New Roman"/>
+          <w:sz w:val="24"/>
+          <w:szCs w:val="24"/>
+        </w:rPr>
         <w:t>Christian Manangan 11755967, Kyle Hawkins</w:t>
       </w:r>
       <w:r>
-        <w:t xml:space="preserve"> </w:t>
-      </w:r>
-      <w:r>
-        <w:t>11759096</w:t>
-      </w:r>
-      <w:r>
+        <w:rPr>
+          <w:rFonts w:ascii="Times New Roman" w:hAnsi="Times New Roman" w:cs="Times New Roman"/>
+          <w:sz w:val="24"/>
+          <w:szCs w:val="24"/>
+        </w:rPr>
+        <w:t xml:space="preserve"> 11759096</w:t>
+      </w:r>
+      <w:r>
+        <w:rPr>
+          <w:rFonts w:ascii="Times New Roman" w:hAnsi="Times New Roman" w:cs="Times New Roman"/>
+          <w:sz w:val="24"/>
+          <w:szCs w:val="24"/>
+        </w:rPr>
         <w:t>, Ethan Frazier</w:t>
       </w:r>
       <w:r>
-        <w:t xml:space="preserve"> </w:t>
-      </w:r>
-      <w:r>
-        <w:t>11792962</w:t>
+        <w:rPr>
+          <w:rFonts w:ascii="Times New Roman" w:hAnsi="Times New Roman" w:cs="Times New Roman"/>
+          <w:sz w:val="24"/>
+          <w:szCs w:val="24"/>
+        </w:rPr>
+        <w:t xml:space="preserve"> 11792962</w:t>
       </w:r>
     </w:p>
     <w:p>
       <w:pPr>
         <w:jc w:val="center"/>
-      </w:pPr>
-      <w:r>
+        <w:rPr>
+          <w:rFonts w:ascii="Times New Roman" w:hAnsi="Times New Roman" w:cs="Times New Roman"/>
+          <w:sz w:val="24"/>
+          <w:szCs w:val="24"/>
+        </w:rPr>
+      </w:pPr>
+      <w:r>
+        <w:rPr>
+          <w:rFonts w:ascii="Times New Roman" w:hAnsi="Times New Roman" w:cs="Times New Roman"/>
+          <w:sz w:val="24"/>
+          <w:szCs w:val="24"/>
+        </w:rPr>
         <w:t>Dr. Kumar</w:t>
       </w:r>
     </w:p>
     <w:p>
       <w:pPr>
         <w:jc w:val="center"/>
-      </w:pPr>
-      <w:r>
+        <w:rPr>
+          <w:rFonts w:ascii="Times New Roman" w:hAnsi="Times New Roman" w:cs="Times New Roman"/>
+          <w:sz w:val="24"/>
+          <w:szCs w:val="24"/>
+        </w:rPr>
+      </w:pPr>
+      <w:r>
+        <w:rPr>
+          <w:rFonts w:ascii="Times New Roman" w:hAnsi="Times New Roman" w:cs="Times New Roman"/>
+          <w:sz w:val="24"/>
+          <w:szCs w:val="24"/>
+        </w:rPr>
         <w:t>02/23/2025</w:t>
       </w:r>
     </w:p>
     <w:p>
       <w:pPr>
         <w:jc w:val="center"/>
-      </w:pPr>
-      <w:r>
+        <w:rPr>
+          <w:rFonts w:ascii="Times New Roman" w:hAnsi="Times New Roman" w:cs="Times New Roman"/>
+          <w:sz w:val="24"/>
+          <w:szCs w:val="24"/>
+        </w:rPr>
+      </w:pPr>
+      <w:r>
+        <w:rPr>
+          <w:rFonts w:ascii="Times New Roman" w:hAnsi="Times New Roman" w:cs="Times New Roman"/>
+          <w:sz w:val="24"/>
+          <w:szCs w:val="24"/>
+        </w:rPr>
         <w:t>CptS 451: Introduction to Database Systems</w:t>
       </w:r>
     </w:p>
@@ -166,8 +215,14 @@
       </w:r>
     </w:p>
     <w:p>
-      <w:r>
-        <w:rPr>
+      <w:pPr>
+        <w:rPr>
+          <w:rFonts w:ascii="Times New Roman" w:hAnsi="Times New Roman" w:cs="Times New Roman"/>
+        </w:rPr>
+      </w:pPr>
+      <w:r>
+        <w:rPr>
+          <w:rFonts w:ascii="Times New Roman" w:hAnsi="Times New Roman" w:cs="Times New Roman"/>
           <w:b/>
           <w:bCs/>
           <w:sz w:val="28"/>
@@ -177,33 +232,87 @@
         <w:t>Abstract</w:t>
       </w:r>
       <w:r>
+        <w:rPr>
+          <w:rFonts w:ascii="Times New Roman" w:hAnsi="Times New Roman" w:cs="Times New Roman"/>
+        </w:rPr>
         <w:t>:</w:t>
       </w:r>
       <w:r>
-        <w:t xml:space="preserve"> The Research Lab Equipment Booking </w:t>
-      </w:r>
-      <w:r>
+        <w:rPr>
+          <w:rFonts w:ascii="Times New Roman" w:hAnsi="Times New Roman" w:cs="Times New Roman"/>
+        </w:rPr>
+        <w:t xml:space="preserve"> </w:t>
+      </w:r>
+      <w:r>
+        <w:rPr>
+          <w:rFonts w:ascii="Times New Roman" w:hAnsi="Times New Roman" w:cs="Times New Roman"/>
+          <w:sz w:val="24"/>
+          <w:szCs w:val="24"/>
+        </w:rPr>
+        <w:t xml:space="preserve">The Research Lab Equipment Booking </w:t>
+      </w:r>
+      <w:r>
+        <w:rPr>
+          <w:rFonts w:ascii="Times New Roman" w:hAnsi="Times New Roman" w:cs="Times New Roman"/>
+          <w:sz w:val="24"/>
+          <w:szCs w:val="24"/>
+        </w:rPr>
         <w:t>S</w:t>
       </w:r>
       <w:r>
+        <w:rPr>
+          <w:rFonts w:ascii="Times New Roman" w:hAnsi="Times New Roman" w:cs="Times New Roman"/>
+          <w:sz w:val="24"/>
+          <w:szCs w:val="24"/>
+        </w:rPr>
         <w:t xml:space="preserve">ystem aims to make it easier for students and researchers to reserve lab equipment. </w:t>
       </w:r>
       <w:r>
+        <w:rPr>
+          <w:rFonts w:ascii="Times New Roman" w:hAnsi="Times New Roman" w:cs="Times New Roman"/>
+          <w:sz w:val="24"/>
+          <w:szCs w:val="24"/>
+        </w:rPr>
         <w:t>Users can register and login, view equipment availability, book equipment, and track their past reservations.</w:t>
       </w:r>
       <w:r>
+        <w:rPr>
+          <w:rFonts w:ascii="Times New Roman" w:hAnsi="Times New Roman" w:cs="Times New Roman"/>
+          <w:sz w:val="24"/>
+          <w:szCs w:val="24"/>
+        </w:rPr>
         <w:t xml:space="preserve"> </w:t>
       </w:r>
       <w:r>
+        <w:rPr>
+          <w:rFonts w:ascii="Times New Roman" w:hAnsi="Times New Roman" w:cs="Times New Roman"/>
+          <w:sz w:val="24"/>
+          <w:szCs w:val="24"/>
+        </w:rPr>
         <w:t xml:space="preserve">Administrators oversee bookings, enforce rules, and generate reports to optimize resource use. The system includes user authentication, equipment tracking, and real time updates to prevent scheduling conflicts and ensure fair access. This project focuses on developing a database-driven solution with a three-tier client server architecture, ensuring scalability, security, and maintainability. </w:t>
       </w:r>
       <w:r>
+        <w:rPr>
+          <w:rFonts w:ascii="Times New Roman" w:hAnsi="Times New Roman" w:cs="Times New Roman"/>
+          <w:sz w:val="24"/>
+          <w:szCs w:val="24"/>
+        </w:rPr>
         <w:t xml:space="preserve">The system will be created using Render as the cloud platform, and PostgreSQL as the relational database. These two technologies were chosen because Render integrates seamlessly with PostgreSQL which is very convenient for database creation, smooth workflow, and ease of access of information. </w:t>
       </w:r>
       <w:r>
+        <w:rPr>
+          <w:rFonts w:ascii="Times New Roman" w:hAnsi="Times New Roman" w:cs="Times New Roman"/>
+          <w:sz w:val="24"/>
+          <w:szCs w:val="24"/>
+        </w:rPr>
         <w:t>Key features include role-based access control, an approval process for reserving equipment, notifications, and detailed usage logs.</w:t>
       </w:r>
       <w:r>
+        <w:rPr>
+          <w:rFonts w:ascii="Times New Roman" w:hAnsi="Times New Roman" w:cs="Times New Roman"/>
+          <w:sz w:val="24"/>
+          <w:szCs w:val="24"/>
+        </w:rPr>
         <w:t xml:space="preserve"> By creating a system in this manner, it reduces inefficiencies, helps prevent scheduling conflicts, and overall improves the accessibility and management of lab resources. </w:t>
       </w:r>
     </w:p>
@@ -230,21 +339,25 @@
       <w:pPr>
         <w:rPr>
           <w:b/>
-          <w:sz w:val="28"/>
-          <w:szCs w:val="28"/>
+          <w:sz w:val="24"/>
+          <w:szCs w:val="24"/>
         </w:rPr>
       </w:pPr>
       <w:r>
         <w:rPr>
           <w:b/>
-          <w:sz w:val="28"/>
-          <w:szCs w:val="28"/>
+          <w:sz w:val="24"/>
+          <w:szCs w:val="24"/>
         </w:rPr>
         <w:t>TABLE OF CONTENTS</w:t>
       </w:r>
     </w:p>
     <w:sdt>
       <w:sdtPr>
+        <w:rPr>
+          <w:sz w:val="24"/>
+          <w:szCs w:val="24"/>
+        </w:rPr>
         <w:id w:val="-1735926047"/>
         <w:docPartObj>
           <w:docPartGallery w:val="Table of Contents"/>
@@ -269,18 +382,31 @@
             </w:rPr>
           </w:pPr>
           <w:r>
+            <w:rPr>
+              <w:sz w:val="24"/>
+              <w:szCs w:val="24"/>
+            </w:rPr>
             <w:fldChar w:fldCharType="begin"/>
           </w:r>
           <w:r>
+            <w:rPr>
+              <w:sz w:val="24"/>
+              <w:szCs w:val="24"/>
+            </w:rPr>
             <w:instrText xml:space="preserve"> TOC \h \u \z </w:instrText>
           </w:r>
           <w:r>
+            <w:rPr>
+              <w:sz w:val="24"/>
+              <w:szCs w:val="24"/>
+            </w:rPr>
             <w:fldChar w:fldCharType="separate"/>
           </w:r>
-          <w:hyperlink w:anchor="_Toc191226637" w:history="1">
+          <w:hyperlink w:anchor="_Toc191227192" w:history="1">
             <w:r>
               <w:rPr>
                 <w:rStyle w:val="Hyperlink"/>
+                <w:rFonts w:ascii="Times New Roman" w:hAnsi="Times New Roman" w:cs="Times New Roman"/>
                 <w:noProof/>
               </w:rPr>
               <w:t>I.</w:t>
@@ -299,6 +425,7 @@
             <w:r>
               <w:rPr>
                 <w:rStyle w:val="Hyperlink"/>
+                <w:rFonts w:ascii="Times New Roman" w:hAnsi="Times New Roman" w:cs="Times New Roman"/>
                 <w:noProof/>
               </w:rPr>
               <w:t>Introduction</w:t>
@@ -322,7 +449,7 @@
                 <w:noProof/>
                 <w:webHidden/>
               </w:rPr>
-              <w:instrText xml:space="preserve"> PAGEREF _Toc191226637 \h </w:instrText>
+              <w:instrText xml:space="preserve"> PAGEREF _Toc191227192 \h </w:instrText>
             </w:r>
             <w:r>
               <w:rPr>
@@ -369,10 +496,11 @@
               <w14:ligatures w14:val="standardContextual"/>
             </w:rPr>
           </w:pPr>
-          <w:hyperlink w:anchor="_Toc191226638" w:history="1">
+          <w:hyperlink w:anchor="_Toc191227193" w:history="1">
             <w:r>
               <w:rPr>
                 <w:rStyle w:val="Hyperlink"/>
+                <w:rFonts w:ascii="Times New Roman" w:hAnsi="Times New Roman" w:cs="Times New Roman"/>
                 <w:noProof/>
               </w:rPr>
               <w:t>I.1.</w:t>
@@ -391,6 +519,7 @@
             <w:r>
               <w:rPr>
                 <w:rStyle w:val="Hyperlink"/>
+                <w:rFonts w:ascii="Times New Roman" w:hAnsi="Times New Roman" w:cs="Times New Roman"/>
                 <w:noProof/>
               </w:rPr>
               <w:t>Overview of the Project</w:t>
@@ -414,7 +543,7 @@
                 <w:noProof/>
                 <w:webHidden/>
               </w:rPr>
-              <w:instrText xml:space="preserve"> PAGEREF _Toc191226638 \h </w:instrText>
+              <w:instrText xml:space="preserve"> PAGEREF _Toc191227193 \h </w:instrText>
             </w:r>
             <w:r>
               <w:rPr>
@@ -461,10 +590,11 @@
               <w14:ligatures w14:val="standardContextual"/>
             </w:rPr>
           </w:pPr>
-          <w:hyperlink w:anchor="_Toc191226639" w:history="1">
+          <w:hyperlink w:anchor="_Toc191227194" w:history="1">
             <w:r>
               <w:rPr>
                 <w:rStyle w:val="Hyperlink"/>
+                <w:rFonts w:ascii="Times New Roman" w:hAnsi="Times New Roman" w:cs="Times New Roman"/>
                 <w:noProof/>
               </w:rPr>
               <w:t>I.2.</w:t>
@@ -483,6 +613,7 @@
             <w:r>
               <w:rPr>
                 <w:rStyle w:val="Hyperlink"/>
+                <w:rFonts w:ascii="Times New Roman" w:hAnsi="Times New Roman" w:cs="Times New Roman"/>
                 <w:noProof/>
               </w:rPr>
               <w:t>Problem Statement</w:t>
@@ -506,7 +637,7 @@
                 <w:noProof/>
                 <w:webHidden/>
               </w:rPr>
-              <w:instrText xml:space="preserve"> PAGEREF _Toc191226639 \h </w:instrText>
+              <w:instrText xml:space="preserve"> PAGEREF _Toc191227194 \h </w:instrText>
             </w:r>
             <w:r>
               <w:rPr>
@@ -553,10 +684,11 @@
               <w14:ligatures w14:val="standardContextual"/>
             </w:rPr>
           </w:pPr>
-          <w:hyperlink w:anchor="_Toc191226640" w:history="1">
+          <w:hyperlink w:anchor="_Toc191227195" w:history="1">
             <w:r>
               <w:rPr>
                 <w:rStyle w:val="Hyperlink"/>
+                <w:rFonts w:ascii="Times New Roman" w:hAnsi="Times New Roman" w:cs="Times New Roman"/>
                 <w:noProof/>
               </w:rPr>
               <w:t>I.3.</w:t>
@@ -575,6 +707,7 @@
             <w:r>
               <w:rPr>
                 <w:rStyle w:val="Hyperlink"/>
+                <w:rFonts w:ascii="Times New Roman" w:hAnsi="Times New Roman" w:cs="Times New Roman"/>
                 <w:noProof/>
               </w:rPr>
               <w:t>Objectives and Scope of the Project</w:t>
@@ -598,7 +731,7 @@
                 <w:noProof/>
                 <w:webHidden/>
               </w:rPr>
-              <w:instrText xml:space="preserve"> PAGEREF _Toc191226640 \h </w:instrText>
+              <w:instrText xml:space="preserve"> PAGEREF _Toc191227195 \h </w:instrText>
             </w:r>
             <w:r>
               <w:rPr>
@@ -645,10 +778,11 @@
               <w14:ligatures w14:val="standardContextual"/>
             </w:rPr>
           </w:pPr>
-          <w:hyperlink w:anchor="_Toc191226641" w:history="1">
+          <w:hyperlink w:anchor="_Toc191227196" w:history="1">
             <w:r>
               <w:rPr>
                 <w:rStyle w:val="Hyperlink"/>
+                <w:rFonts w:ascii="Times New Roman" w:hAnsi="Times New Roman" w:cs="Times New Roman"/>
                 <w:noProof/>
               </w:rPr>
               <w:t>I.4.</w:t>
@@ -667,6 +801,7 @@
             <w:r>
               <w:rPr>
                 <w:rStyle w:val="Hyperlink"/>
+                <w:rFonts w:ascii="Times New Roman" w:hAnsi="Times New Roman" w:cs="Times New Roman"/>
                 <w:noProof/>
               </w:rPr>
               <w:t>Importance and Potential Impact</w:t>
@@ -690,99 +825,7 @@
                 <w:noProof/>
                 <w:webHidden/>
               </w:rPr>
-              <w:instrText xml:space="preserve"> PAGEREF _Toc191226641 \h </w:instrText>
-            </w:r>
-            <w:r>
-              <w:rPr>
-                <w:noProof/>
-                <w:webHidden/>
-              </w:rPr>
-            </w:r>
-            <w:r>
-              <w:rPr>
-                <w:noProof/>
-                <w:webHidden/>
-              </w:rPr>
-              <w:fldChar w:fldCharType="separate"/>
-            </w:r>
-            <w:r>
-              <w:rPr>
-                <w:noProof/>
-                <w:webHidden/>
-              </w:rPr>
-              <w:t>4</w:t>
-            </w:r>
-            <w:r>
-              <w:rPr>
-                <w:noProof/>
-                <w:webHidden/>
-              </w:rPr>
-              <w:fldChar w:fldCharType="end"/>
-            </w:r>
-          </w:hyperlink>
-        </w:p>
-        <w:p>
-          <w:pPr>
-            <w:pStyle w:val="TOC1"/>
-            <w:tabs>
-              <w:tab w:val="left" w:pos="440"/>
-              <w:tab w:val="right" w:pos="9350"/>
-            </w:tabs>
-            <w:rPr>
-              <w:rFonts w:asciiTheme="minorHAnsi" w:eastAsiaTheme="minorEastAsia" w:hAnsiTheme="minorHAnsi" w:cstheme="minorBidi"/>
-              <w:noProof/>
-              <w:kern w:val="2"/>
-              <w:sz w:val="24"/>
-              <w:szCs w:val="24"/>
-              <w14:ligatures w14:val="standardContextual"/>
-            </w:rPr>
-          </w:pPr>
-          <w:hyperlink w:anchor="_Toc191226642" w:history="1">
-            <w:r>
-              <w:rPr>
-                <w:rStyle w:val="Hyperlink"/>
-                <w:noProof/>
-              </w:rPr>
-              <w:t>II.</w:t>
-            </w:r>
-            <w:r>
-              <w:rPr>
-                <w:rFonts w:asciiTheme="minorHAnsi" w:eastAsiaTheme="minorEastAsia" w:hAnsiTheme="minorHAnsi" w:cstheme="minorBidi"/>
-                <w:noProof/>
-                <w:kern w:val="2"/>
-                <w:sz w:val="24"/>
-                <w:szCs w:val="24"/>
-                <w14:ligatures w14:val="standardContextual"/>
-              </w:rPr>
-              <w:tab/>
-            </w:r>
-            <w:r>
-              <w:rPr>
-                <w:rStyle w:val="Hyperlink"/>
-                <w:noProof/>
-              </w:rPr>
-              <w:t>Function and Non-Functional Requirements</w:t>
-            </w:r>
-            <w:r>
-              <w:rPr>
-                <w:noProof/>
-                <w:webHidden/>
-              </w:rPr>
-              <w:tab/>
-            </w:r>
-            <w:r>
-              <w:rPr>
-                <w:noProof/>
-                <w:webHidden/>
-              </w:rPr>
-              <w:fldChar w:fldCharType="begin"/>
-            </w:r>
-            <w:r>
-              <w:rPr>
-                <w:noProof/>
-                <w:webHidden/>
-              </w:rPr>
-              <w:instrText xml:space="preserve"> PAGEREF _Toc191226642 \h </w:instrText>
+              <w:instrText xml:space="preserve"> PAGEREF _Toc191227196 \h </w:instrText>
             </w:r>
             <w:r>
               <w:rPr>
@@ -829,13 +872,14 @@
               <w14:ligatures w14:val="standardContextual"/>
             </w:rPr>
           </w:pPr>
-          <w:hyperlink w:anchor="_Toc191226643" w:history="1">
+          <w:hyperlink w:anchor="_Toc191227197" w:history="1">
             <w:r>
               <w:rPr>
                 <w:rStyle w:val="Hyperlink"/>
-                <w:noProof/>
-              </w:rPr>
-              <w:t>II.1.</w:t>
+                <w:rFonts w:ascii="Times New Roman" w:hAnsi="Times New Roman" w:cs="Times New Roman"/>
+                <w:noProof/>
+              </w:rPr>
+              <w:t>II.</w:t>
             </w:r>
             <w:r>
               <w:rPr>
@@ -851,9 +895,10 @@
             <w:r>
               <w:rPr>
                 <w:rStyle w:val="Hyperlink"/>
-                <w:noProof/>
-              </w:rPr>
-              <w:t>Functional Requirements</w:t>
+                <w:rFonts w:ascii="Times New Roman" w:hAnsi="Times New Roman" w:cs="Times New Roman"/>
+                <w:noProof/>
+              </w:rPr>
+              <w:t>Function and Non-Functional Requirements</w:t>
             </w:r>
             <w:r>
               <w:rPr>
@@ -874,7 +919,7 @@
                 <w:noProof/>
                 <w:webHidden/>
               </w:rPr>
-              <w:instrText xml:space="preserve"> PAGEREF _Toc191226643 \h </w:instrText>
+              <w:instrText xml:space="preserve"> PAGEREF _Toc191227197 \h </w:instrText>
             </w:r>
             <w:r>
               <w:rPr>
@@ -921,13 +966,14 @@
               <w14:ligatures w14:val="standardContextual"/>
             </w:rPr>
           </w:pPr>
-          <w:hyperlink w:anchor="_Toc191226644" w:history="1">
+          <w:hyperlink w:anchor="_Toc191227198" w:history="1">
             <w:r>
               <w:rPr>
                 <w:rStyle w:val="Hyperlink"/>
-                <w:noProof/>
-              </w:rPr>
-              <w:t>II.2.</w:t>
+                <w:rFonts w:ascii="Times New Roman" w:hAnsi="Times New Roman" w:cs="Times New Roman"/>
+                <w:noProof/>
+              </w:rPr>
+              <w:t>II.1.</w:t>
             </w:r>
             <w:r>
               <w:rPr>
@@ -943,9 +989,10 @@
             <w:r>
               <w:rPr>
                 <w:rStyle w:val="Hyperlink"/>
-                <w:noProof/>
-              </w:rPr>
-              <w:t>Writing User Stories</w:t>
+                <w:rFonts w:ascii="Times New Roman" w:hAnsi="Times New Roman" w:cs="Times New Roman"/>
+                <w:noProof/>
+              </w:rPr>
+              <w:t>Functional Requirements</w:t>
             </w:r>
             <w:r>
               <w:rPr>
@@ -966,7 +1013,7 @@
                 <w:noProof/>
                 <w:webHidden/>
               </w:rPr>
-              <w:instrText xml:space="preserve"> PAGEREF _Toc191226644 \h </w:instrText>
+              <w:instrText xml:space="preserve"> PAGEREF _Toc191227198 \h </w:instrText>
             </w:r>
             <w:r>
               <w:rPr>
@@ -986,7 +1033,7 @@
                 <w:noProof/>
                 <w:webHidden/>
               </w:rPr>
-              <w:t>5</w:t>
+              <w:t>4</w:t>
             </w:r>
             <w:r>
               <w:rPr>
@@ -1013,13 +1060,14 @@
               <w14:ligatures w14:val="standardContextual"/>
             </w:rPr>
           </w:pPr>
-          <w:hyperlink w:anchor="_Toc191226645" w:history="1">
+          <w:hyperlink w:anchor="_Toc191227199" w:history="1">
             <w:r>
               <w:rPr>
                 <w:rStyle w:val="Hyperlink"/>
-                <w:noProof/>
-              </w:rPr>
-              <w:t>II.3.</w:t>
+                <w:rFonts w:ascii="Times New Roman" w:hAnsi="Times New Roman" w:cs="Times New Roman"/>
+                <w:noProof/>
+              </w:rPr>
+              <w:t>II.2.</w:t>
             </w:r>
             <w:r>
               <w:rPr>
@@ -1035,9 +1083,10 @@
             <w:r>
               <w:rPr>
                 <w:rStyle w:val="Hyperlink"/>
-                <w:noProof/>
-              </w:rPr>
-              <w:t>Non-Functional Requirements</w:t>
+                <w:rFonts w:ascii="Times New Roman" w:hAnsi="Times New Roman" w:cs="Times New Roman"/>
+                <w:noProof/>
+              </w:rPr>
+              <w:t>Writing User Stories</w:t>
             </w:r>
             <w:r>
               <w:rPr>
@@ -1058,7 +1107,7 @@
                 <w:noProof/>
                 <w:webHidden/>
               </w:rPr>
-              <w:instrText xml:space="preserve"> PAGEREF _Toc191226645 \h </w:instrText>
+              <w:instrText xml:space="preserve"> PAGEREF _Toc191227199 \h </w:instrText>
             </w:r>
             <w:r>
               <w:rPr>
@@ -1078,7 +1127,7 @@
                 <w:noProof/>
                 <w:webHidden/>
               </w:rPr>
-              <w:t>6</w:t>
+              <w:t>5</w:t>
             </w:r>
             <w:r>
               <w:rPr>
@@ -1105,13 +1154,14 @@
               <w14:ligatures w14:val="standardContextual"/>
             </w:rPr>
           </w:pPr>
-          <w:hyperlink w:anchor="_Toc191226646" w:history="1">
+          <w:hyperlink w:anchor="_Toc191227200" w:history="1">
             <w:r>
               <w:rPr>
                 <w:rStyle w:val="Hyperlink"/>
-                <w:noProof/>
-              </w:rPr>
-              <w:t>III.</w:t>
+                <w:rFonts w:ascii="Times New Roman" w:hAnsi="Times New Roman" w:cs="Times New Roman"/>
+                <w:noProof/>
+              </w:rPr>
+              <w:t>II.3.</w:t>
             </w:r>
             <w:r>
               <w:rPr>
@@ -1127,9 +1177,10 @@
             <w:r>
               <w:rPr>
                 <w:rStyle w:val="Hyperlink"/>
-                <w:noProof/>
-              </w:rPr>
-              <w:t>Database Design: ER Diagram &amp; Tables</w:t>
+                <w:rFonts w:ascii="Times New Roman" w:hAnsi="Times New Roman" w:cs="Times New Roman"/>
+                <w:noProof/>
+              </w:rPr>
+              <w:t>Non-Functional Requirements</w:t>
             </w:r>
             <w:r>
               <w:rPr>
@@ -1150,7 +1201,7 @@
                 <w:noProof/>
                 <w:webHidden/>
               </w:rPr>
-              <w:instrText xml:space="preserve"> PAGEREF _Toc191226646 \h </w:instrText>
+              <w:instrText xml:space="preserve"> PAGEREF _Toc191227200 \h </w:instrText>
             </w:r>
             <w:r>
               <w:rPr>
@@ -1170,7 +1221,7 @@
                 <w:noProof/>
                 <w:webHidden/>
               </w:rPr>
-              <w:t>8</w:t>
+              <w:t>7</w:t>
             </w:r>
             <w:r>
               <w:rPr>
@@ -1197,13 +1248,14 @@
               <w14:ligatures w14:val="standardContextual"/>
             </w:rPr>
           </w:pPr>
-          <w:hyperlink w:anchor="_Toc191226647" w:history="1">
+          <w:hyperlink w:anchor="_Toc191227201" w:history="1">
             <w:r>
               <w:rPr>
                 <w:rStyle w:val="Hyperlink"/>
-                <w:noProof/>
-              </w:rPr>
-              <w:t>III.1.</w:t>
+                <w:rFonts w:ascii="Times New Roman" w:hAnsi="Times New Roman" w:cs="Times New Roman"/>
+                <w:noProof/>
+              </w:rPr>
+              <w:t>III.</w:t>
             </w:r>
             <w:r>
               <w:rPr>
@@ -1219,9 +1271,10 @@
             <w:r>
               <w:rPr>
                 <w:rStyle w:val="Hyperlink"/>
-                <w:noProof/>
-              </w:rPr>
-              <w:t>Entity-Relationship (ER) Diagram</w:t>
+                <w:rFonts w:ascii="Times New Roman" w:hAnsi="Times New Roman" w:cs="Times New Roman"/>
+                <w:noProof/>
+              </w:rPr>
+              <w:t>Database Design: ER Diagram &amp; Tables</w:t>
             </w:r>
             <w:r>
               <w:rPr>
@@ -1242,7 +1295,7 @@
                 <w:noProof/>
                 <w:webHidden/>
               </w:rPr>
-              <w:instrText xml:space="preserve"> PAGEREF _Toc191226647 \h </w:instrText>
+              <w:instrText xml:space="preserve"> PAGEREF _Toc191227201 \h </w:instrText>
             </w:r>
             <w:r>
               <w:rPr>
@@ -1289,10 +1342,105 @@
               <w14:ligatures w14:val="standardContextual"/>
             </w:rPr>
           </w:pPr>
-          <w:hyperlink w:anchor="_Toc191226648" w:history="1">
+          <w:hyperlink w:anchor="_Toc191227202" w:history="1">
             <w:r>
               <w:rPr>
                 <w:rStyle w:val="Hyperlink"/>
+                <w:rFonts w:ascii="Times New Roman" w:hAnsi="Times New Roman" w:cs="Times New Roman"/>
+                <w:noProof/>
+              </w:rPr>
+              <w:t>III.1.</w:t>
+            </w:r>
+            <w:r>
+              <w:rPr>
+                <w:rFonts w:asciiTheme="minorHAnsi" w:eastAsiaTheme="minorEastAsia" w:hAnsiTheme="minorHAnsi" w:cstheme="minorBidi"/>
+                <w:noProof/>
+                <w:kern w:val="2"/>
+                <w:sz w:val="24"/>
+                <w:szCs w:val="24"/>
+                <w14:ligatures w14:val="standardContextual"/>
+              </w:rPr>
+              <w:tab/>
+            </w:r>
+            <w:r>
+              <w:rPr>
+                <w:rStyle w:val="Hyperlink"/>
+                <w:rFonts w:ascii="Times New Roman" w:hAnsi="Times New Roman" w:cs="Times New Roman"/>
+                <w:noProof/>
+              </w:rPr>
+              <w:t>Entity-Relationship (ER) Diagram</w:t>
+            </w:r>
+            <w:r>
+              <w:rPr>
+                <w:noProof/>
+                <w:webHidden/>
+              </w:rPr>
+              <w:tab/>
+            </w:r>
+            <w:r>
+              <w:rPr>
+                <w:noProof/>
+                <w:webHidden/>
+              </w:rPr>
+              <w:fldChar w:fldCharType="begin"/>
+            </w:r>
+            <w:r>
+              <w:rPr>
+                <w:noProof/>
+                <w:webHidden/>
+              </w:rPr>
+              <w:instrText xml:space="preserve"> PAGEREF _Toc191227202 \h </w:instrText>
+            </w:r>
+            <w:r>
+              <w:rPr>
+                <w:noProof/>
+                <w:webHidden/>
+              </w:rPr>
+            </w:r>
+            <w:r>
+              <w:rPr>
+                <w:noProof/>
+                <w:webHidden/>
+              </w:rPr>
+              <w:fldChar w:fldCharType="separate"/>
+            </w:r>
+            <w:r>
+              <w:rPr>
+                <w:noProof/>
+                <w:webHidden/>
+              </w:rPr>
+              <w:t>8</w:t>
+            </w:r>
+            <w:r>
+              <w:rPr>
+                <w:noProof/>
+                <w:webHidden/>
+              </w:rPr>
+              <w:fldChar w:fldCharType="end"/>
+            </w:r>
+          </w:hyperlink>
+        </w:p>
+        <w:p>
+          <w:pPr>
+            <w:pStyle w:val="TOC1"/>
+            <w:tabs>
+              <w:tab w:val="left" w:pos="720"/>
+              <w:tab w:val="right" w:pos="9350"/>
+            </w:tabs>
+            <w:rPr>
+              <w:rFonts w:asciiTheme="minorHAnsi" w:eastAsiaTheme="minorEastAsia" w:hAnsiTheme="minorHAnsi" w:cstheme="minorBidi"/>
+              <w:noProof/>
+              <w:kern w:val="2"/>
+              <w:sz w:val="24"/>
+              <w:szCs w:val="24"/>
+              <w14:ligatures w14:val="standardContextual"/>
+            </w:rPr>
+          </w:pPr>
+          <w:hyperlink w:anchor="_Toc191227203" w:history="1">
+            <w:r>
+              <w:rPr>
+                <w:rStyle w:val="Hyperlink"/>
+                <w:rFonts w:ascii="Times New Roman" w:hAnsi="Times New Roman" w:cs="Times New Roman"/>
                 <w:noProof/>
               </w:rPr>
               <w:t>III.2.</w:t>
@@ -1311,6 +1459,7 @@
             <w:r>
               <w:rPr>
                 <w:rStyle w:val="Hyperlink"/>
+                <w:rFonts w:ascii="Times New Roman" w:hAnsi="Times New Roman" w:cs="Times New Roman"/>
                 <w:noProof/>
               </w:rPr>
               <w:t>Conversion of ER Diagram to Relational Tables</w:t>
@@ -1334,7 +1483,7 @@
                 <w:noProof/>
                 <w:webHidden/>
               </w:rPr>
-              <w:instrText xml:space="preserve"> PAGEREF _Toc191226648 \h </w:instrText>
+              <w:instrText xml:space="preserve"> PAGEREF _Toc191227203 \h </w:instrText>
             </w:r>
             <w:r>
               <w:rPr>
@@ -1354,7 +1503,7 @@
                 <w:noProof/>
                 <w:webHidden/>
               </w:rPr>
-              <w:t>8</w:t>
+              <w:t>9</w:t>
             </w:r>
             <w:r>
               <w:rPr>
@@ -1369,11 +1518,15 @@
           <w:pPr>
             <w:rPr>
               <w:smallCaps/>
-              <w:sz w:val="28"/>
-              <w:szCs w:val="28"/>
+              <w:sz w:val="24"/>
+              <w:szCs w:val="24"/>
             </w:rPr>
           </w:pPr>
           <w:r>
+            <w:rPr>
+              <w:sz w:val="24"/>
+              <w:szCs w:val="24"/>
+            </w:rPr>
             <w:fldChar w:fldCharType="end"/>
           </w:r>
         </w:p>
@@ -1383,11 +1536,15 @@
       <w:pPr>
         <w:rPr>
           <w:smallCaps/>
-          <w:sz w:val="28"/>
-          <w:szCs w:val="28"/>
-        </w:rPr>
-      </w:pPr>
-      <w:r>
+          <w:sz w:val="24"/>
+          <w:szCs w:val="24"/>
+        </w:rPr>
+      </w:pPr>
+      <w:r>
+        <w:rPr>
+          <w:sz w:val="24"/>
+          <w:szCs w:val="24"/>
+        </w:rPr>
         <w:br w:type="page"/>
       </w:r>
     </w:p>
@@ -1399,9 +1556,19 @@
           <w:numId w:val="1"/>
         </w:numPr>
         <w:spacing w:before="0" w:after="0"/>
-      </w:pPr>
-      <w:bookmarkStart w:id="1" w:name="_Toc191226637"/>
-      <w:r>
+        <w:rPr>
+          <w:rFonts w:ascii="Times New Roman" w:hAnsi="Times New Roman" w:cs="Times New Roman"/>
+          <w:sz w:val="32"/>
+          <w:szCs w:val="32"/>
+        </w:rPr>
+      </w:pPr>
+      <w:bookmarkStart w:id="1" w:name="_Toc191227192"/>
+      <w:r>
+        <w:rPr>
+          <w:rFonts w:ascii="Times New Roman" w:hAnsi="Times New Roman" w:cs="Times New Roman"/>
+          <w:sz w:val="32"/>
+          <w:szCs w:val="32"/>
+        </w:rPr>
         <w:lastRenderedPageBreak/>
         <w:t>Introduction</w:t>
       </w:r>
@@ -1416,29 +1583,33 @@
         </w:numPr>
         <w:spacing w:before="0" w:after="0"/>
         <w:rPr>
-          <w:sz w:val="24"/>
-          <w:szCs w:val="24"/>
-        </w:rPr>
-      </w:pPr>
-      <w:bookmarkStart w:id="2" w:name="_Toc191226638"/>
-      <w:r>
-        <w:rPr>
-          <w:sz w:val="24"/>
-          <w:szCs w:val="24"/>
+          <w:rFonts w:ascii="Times New Roman" w:hAnsi="Times New Roman" w:cs="Times New Roman"/>
+        </w:rPr>
+      </w:pPr>
+      <w:bookmarkStart w:id="2" w:name="_Toc191227193"/>
+      <w:r>
+        <w:rPr>
+          <w:rFonts w:ascii="Times New Roman" w:hAnsi="Times New Roman" w:cs="Times New Roman"/>
         </w:rPr>
         <w:t>Overview of the Project</w:t>
       </w:r>
       <w:bookmarkEnd w:id="2"/>
     </w:p>
     <w:p>
-      <w:r>
-        <w:t xml:space="preserve">The project is a lab equipment rental system that allows users to log on to an online website and create reservations for the equipment they desire. The reservations and usage logs </w:t>
-      </w:r>
-      <w:r>
-        <w:t>of those</w:t>
-      </w:r>
-      <w:r>
-        <w:t xml:space="preserve"> who used the equipment will all be handled internally by the system and can be manually edited by a system admin with high tier credentials. Students and Researchers have the same level of clearance in the database and can rent any equipment that is available in the system.</w:t>
+      <w:pPr>
+        <w:rPr>
+          <w:rFonts w:ascii="Times New Roman" w:hAnsi="Times New Roman" w:cs="Times New Roman"/>
+          <w:sz w:val="24"/>
+          <w:szCs w:val="24"/>
+        </w:rPr>
+      </w:pPr>
+      <w:r>
+        <w:rPr>
+          <w:rFonts w:ascii="Times New Roman" w:hAnsi="Times New Roman" w:cs="Times New Roman"/>
+          <w:sz w:val="24"/>
+          <w:szCs w:val="24"/>
+        </w:rPr>
+        <w:t>The project is a lab equipment rental system that allows users to log on to an online website and create reservations for the equipment they desire. The reservations and usage logs of those who used the equipment will all be handled internally by the system and can be manually edited by a system admin with high tier credentials. Students and Researchers have the same level of clearance in the database and can rent any equipment that is available in the system.</w:t>
       </w:r>
     </w:p>
     <w:p>
@@ -1450,29 +1621,33 @@
         </w:numPr>
         <w:spacing w:before="0" w:after="0"/>
         <w:rPr>
-          <w:sz w:val="24"/>
-          <w:szCs w:val="24"/>
-        </w:rPr>
-      </w:pPr>
-      <w:bookmarkStart w:id="3" w:name="_Toc191226639"/>
-      <w:r>
-        <w:rPr>
-          <w:sz w:val="24"/>
-          <w:szCs w:val="24"/>
+          <w:rFonts w:ascii="Times New Roman" w:hAnsi="Times New Roman" w:cs="Times New Roman"/>
+        </w:rPr>
+      </w:pPr>
+      <w:bookmarkStart w:id="3" w:name="_Toc191227194"/>
+      <w:r>
+        <w:rPr>
+          <w:rFonts w:ascii="Times New Roman" w:hAnsi="Times New Roman" w:cs="Times New Roman"/>
         </w:rPr>
         <w:t>Problem Statement</w:t>
       </w:r>
       <w:bookmarkEnd w:id="3"/>
     </w:p>
     <w:p>
-      <w:r>
-        <w:t xml:space="preserve">Developing a secure and efficient way for students and researchers to reserve equipment with ease and no conflict. If equipment is broken and should not be used by another lab member, the online system for rentals and tracking equipment will display whether an item is broken or </w:t>
-      </w:r>
-      <w:r>
-        <w:t>not and</w:t>
-      </w:r>
-      <w:r>
-        <w:t xml:space="preserve"> can then be properly removed and disposed of instead of someone not knowing the equipment is broken- and mistakenly reserving it for a potentially risky experiment.</w:t>
+      <w:pPr>
+        <w:rPr>
+          <w:rFonts w:ascii="Times New Roman" w:hAnsi="Times New Roman" w:cs="Times New Roman"/>
+          <w:sz w:val="24"/>
+          <w:szCs w:val="24"/>
+        </w:rPr>
+      </w:pPr>
+      <w:r>
+        <w:rPr>
+          <w:rFonts w:ascii="Times New Roman" w:hAnsi="Times New Roman" w:cs="Times New Roman"/>
+          <w:sz w:val="24"/>
+          <w:szCs w:val="24"/>
+        </w:rPr>
+        <w:t>Developing a secure and efficient way for students and researchers to reserve equipment with ease and no conflict. If equipment is broken and should not be used by another lab member, the online system for rentals and tracking equipment will display whether an item is broken or not and can then be properly removed and disposed of instead of someone not knowing the equipment is broken- and mistakenly reserving it for a potentially risky experiment.</w:t>
       </w:r>
     </w:p>
     <w:p>
@@ -1484,29 +1659,33 @@
         </w:numPr>
         <w:spacing w:before="0" w:after="0"/>
         <w:rPr>
-          <w:sz w:val="24"/>
-          <w:szCs w:val="24"/>
-        </w:rPr>
-      </w:pPr>
-      <w:bookmarkStart w:id="4" w:name="_Toc191226640"/>
-      <w:r>
-        <w:rPr>
-          <w:sz w:val="24"/>
-          <w:szCs w:val="24"/>
+          <w:rFonts w:ascii="Times New Roman" w:hAnsi="Times New Roman" w:cs="Times New Roman"/>
+        </w:rPr>
+      </w:pPr>
+      <w:bookmarkStart w:id="4" w:name="_Toc191227195"/>
+      <w:r>
+        <w:rPr>
+          <w:rFonts w:ascii="Times New Roman" w:hAnsi="Times New Roman" w:cs="Times New Roman"/>
         </w:rPr>
         <w:t>Objectives and Scope of the Project</w:t>
       </w:r>
       <w:bookmarkEnd w:id="4"/>
     </w:p>
     <w:p>
-      <w:r>
-        <w:t xml:space="preserve">The most important goal of this system is to effectively rent equipment and gear to any person who has logged onto the site and requested equipment that is </w:t>
-      </w:r>
-      <w:r>
-        <w:t>available and</w:t>
-      </w:r>
-      <w:r>
-        <w:t xml:space="preserve"> not rented by someone else. The scope of this project is somewhat limited in a grand scheme of who can access it, and the global usage of this system as it is only for a laboratory, designed to help with equipment rental, and tracking. Many people may be a part of the lab, and the database can hold a lot of records, but users that access this system will all be a part of the same category and in the same location at one time.</w:t>
+      <w:pPr>
+        <w:rPr>
+          <w:rFonts w:ascii="Times New Roman" w:hAnsi="Times New Roman" w:cs="Times New Roman"/>
+          <w:sz w:val="24"/>
+          <w:szCs w:val="24"/>
+        </w:rPr>
+      </w:pPr>
+      <w:r>
+        <w:rPr>
+          <w:rFonts w:ascii="Times New Roman" w:hAnsi="Times New Roman" w:cs="Times New Roman"/>
+          <w:sz w:val="24"/>
+          <w:szCs w:val="24"/>
+        </w:rPr>
+        <w:t>The most important goal of this system is to effectively rent equipment and gear to any person who has logged onto the site and requested equipment that is available and not rented by someone else. The scope of this project is somewhat limited in a grand scheme of who can access it, and the global usage of this system as it is only for a laboratory, designed to help with equipment rental, and tracking. Many people may be a part of the lab, and the database can hold a lot of records, but users that access this system will all be a part of the same category and in the same location at one time.</w:t>
       </w:r>
     </w:p>
     <w:p>
@@ -1518,35 +1697,33 @@
         </w:numPr>
         <w:spacing w:before="0" w:after="0"/>
         <w:rPr>
-          <w:sz w:val="24"/>
-          <w:szCs w:val="24"/>
-        </w:rPr>
-      </w:pPr>
-      <w:bookmarkStart w:id="5" w:name="_Toc191226641"/>
-      <w:r>
-        <w:rPr>
-          <w:sz w:val="24"/>
-          <w:szCs w:val="24"/>
+          <w:rFonts w:ascii="Times New Roman" w:hAnsi="Times New Roman" w:cs="Times New Roman"/>
+        </w:rPr>
+      </w:pPr>
+      <w:bookmarkStart w:id="5" w:name="_Toc191227196"/>
+      <w:r>
+        <w:rPr>
+          <w:rFonts w:ascii="Times New Roman" w:hAnsi="Times New Roman" w:cs="Times New Roman"/>
         </w:rPr>
         <w:t>Importance and Potential Impact</w:t>
       </w:r>
       <w:bookmarkEnd w:id="5"/>
     </w:p>
     <w:p>
-      <w:r>
-        <w:t xml:space="preserve">Science lab equipment can be very limited, or hard to track when the facility does not use an efficient database to store records of the equipment usage and last renter. Without a system to track this information, trying to keep watch of the equipment with physical notes and </w:t>
-      </w:r>
-      <w:r>
-        <w:t>people’s</w:t>
-      </w:r>
-      <w:r>
-        <w:t xml:space="preserve"> word of mouth on where something has gone is inefficient. Using a database is much faster, and secure for renting equipment to users who have credentials they can verify through the </w:t>
-      </w:r>
-      <w:r>
-        <w:t>system and</w:t>
-      </w:r>
-      <w:r>
-        <w:t xml:space="preserve"> log their equipment condition and time used so that all other users may view that information and avoid confusion about availability.</w:t>
+      <w:pPr>
+        <w:rPr>
+          <w:rFonts w:ascii="Times New Roman" w:hAnsi="Times New Roman" w:cs="Times New Roman"/>
+          <w:sz w:val="24"/>
+          <w:szCs w:val="24"/>
+        </w:rPr>
+      </w:pPr>
+      <w:r>
+        <w:rPr>
+          <w:rFonts w:ascii="Times New Roman" w:hAnsi="Times New Roman" w:cs="Times New Roman"/>
+          <w:sz w:val="24"/>
+          <w:szCs w:val="24"/>
+        </w:rPr>
+        <w:t>Science lab equipment can be very limited, or hard to track when the facility does not use an efficient database to store records of the equipment usage and last renter. Without a system to track this information, trying to keep watch of the equipment with physical notes and people’s word of mouth on where something has gone is inefficient. Using a database is much faster, and secure for renting equipment to users who have credentials they can verify through the system and log their equipment condition and time used so that all other users may view that information and avoid confusion about availability.</w:t>
       </w:r>
     </w:p>
     <w:p>
@@ -1557,9 +1734,19 @@
           <w:numId w:val="1"/>
         </w:numPr>
         <w:spacing w:before="0" w:after="0"/>
-      </w:pPr>
-      <w:bookmarkStart w:id="6" w:name="_Toc191226642"/>
-      <w:r>
+        <w:rPr>
+          <w:rFonts w:ascii="Times New Roman" w:hAnsi="Times New Roman" w:cs="Times New Roman"/>
+          <w:sz w:val="32"/>
+          <w:szCs w:val="32"/>
+        </w:rPr>
+      </w:pPr>
+      <w:bookmarkStart w:id="6" w:name="_Toc191227197"/>
+      <w:r>
+        <w:rPr>
+          <w:rFonts w:ascii="Times New Roman" w:hAnsi="Times New Roman" w:cs="Times New Roman"/>
+          <w:sz w:val="32"/>
+          <w:szCs w:val="32"/>
+        </w:rPr>
         <w:t>Function and Non-Functional Requirements</w:t>
       </w:r>
       <w:bookmarkEnd w:id="6"/>
@@ -1572,15 +1759,29 @@
           <w:numId w:val="1"/>
         </w:numPr>
         <w:spacing w:before="0" w:after="0"/>
-      </w:pPr>
-      <w:bookmarkStart w:id="7" w:name="_Toc191226643"/>
-      <w:r>
+        <w:rPr>
+          <w:rFonts w:ascii="Times New Roman" w:hAnsi="Times New Roman" w:cs="Times New Roman"/>
+        </w:rPr>
+      </w:pPr>
+      <w:bookmarkStart w:id="7" w:name="_Toc191227198"/>
+      <w:r>
+        <w:rPr>
+          <w:rFonts w:ascii="Times New Roman" w:hAnsi="Times New Roman" w:cs="Times New Roman"/>
+        </w:rPr>
         <w:t>Functional Requirements</w:t>
       </w:r>
       <w:bookmarkEnd w:id="7"/>
     </w:p>
     <w:p>
-      <w:r>
+      <w:pPr>
+        <w:rPr>
+          <w:rFonts w:ascii="Times New Roman" w:hAnsi="Times New Roman" w:cs="Times New Roman"/>
+        </w:rPr>
+      </w:pPr>
+      <w:r>
+        <w:rPr>
+          <w:rFonts w:ascii="Times New Roman" w:hAnsi="Times New Roman" w:cs="Times New Roman"/>
+        </w:rPr>
         <w:t>Functional Requirements are key features, actions, and workflows of what the system must do. Below is a detailed and exhaustive list of functional requirements we defined.</w:t>
       </w:r>
     </w:p>
@@ -1591,25 +1792,40 @@
           <w:ilvl w:val="0"/>
           <w:numId w:val="3"/>
         </w:numPr>
-      </w:pPr>
-      <w:r>
-        <w:rPr>
+        <w:rPr>
+          <w:rFonts w:ascii="Times New Roman" w:hAnsi="Times New Roman" w:cs="Times New Roman"/>
+          <w:sz w:val="24"/>
+          <w:szCs w:val="24"/>
+        </w:rPr>
+      </w:pPr>
+      <w:r>
+        <w:rPr>
+          <w:rFonts w:ascii="Times New Roman" w:hAnsi="Times New Roman" w:cs="Times New Roman"/>
           <w:b/>
           <w:bCs/>
+          <w:sz w:val="24"/>
+          <w:szCs w:val="24"/>
         </w:rPr>
         <w:t>User Registration &amp; Authentication</w:t>
       </w:r>
       <w:r>
-        <w:t xml:space="preserve">: </w:t>
-      </w:r>
-      <w:r>
-        <w:t>Users such as students, researchers, and administrators must be able to register and authenticate using a secure login system.</w:t>
+        <w:rPr>
+          <w:rFonts w:ascii="Times New Roman" w:hAnsi="Times New Roman" w:cs="Times New Roman"/>
+          <w:sz w:val="24"/>
+          <w:szCs w:val="24"/>
+        </w:rPr>
+        <w:t>: Users such as students, researchers, and administrators must be able to register and authenticate using a secure login system.</w:t>
       </w:r>
     </w:p>
     <w:p>
       <w:pPr>
         <w:pStyle w:val="ListParagraph"/>
         <w:ind w:left="360"/>
+        <w:rPr>
+          <w:rFonts w:ascii="Times New Roman" w:hAnsi="Times New Roman" w:cs="Times New Roman"/>
+          <w:sz w:val="24"/>
+          <w:szCs w:val="24"/>
+        </w:rPr>
       </w:pPr>
     </w:p>
     <w:p>
@@ -1619,24 +1835,45 @@
           <w:ilvl w:val="0"/>
           <w:numId w:val="3"/>
         </w:numPr>
-      </w:pPr>
-      <w:r>
-        <w:rPr>
+        <w:rPr>
+          <w:rFonts w:ascii="Times New Roman" w:hAnsi="Times New Roman" w:cs="Times New Roman"/>
+          <w:sz w:val="24"/>
+          <w:szCs w:val="24"/>
+        </w:rPr>
+      </w:pPr>
+      <w:r>
+        <w:rPr>
+          <w:rFonts w:ascii="Times New Roman" w:hAnsi="Times New Roman" w:cs="Times New Roman"/>
           <w:b/>
           <w:bCs/>
-        </w:rPr>
+          <w:sz w:val="24"/>
+          <w:szCs w:val="24"/>
+        </w:rPr>
+        <w:lastRenderedPageBreak/>
         <w:t>Equipment Listing &amp; Details</w:t>
       </w:r>
       <w:r>
-        <w:t xml:space="preserve">: </w:t>
-      </w:r>
-      <w:r>
-        <w:t xml:space="preserve">The system must be able to store a list of lab equipment along with its details </w:t>
-      </w:r>
-      <w:r>
+        <w:rPr>
+          <w:rFonts w:ascii="Times New Roman" w:hAnsi="Times New Roman" w:cs="Times New Roman"/>
+          <w:sz w:val="24"/>
+          <w:szCs w:val="24"/>
+        </w:rPr>
+        <w:t xml:space="preserve">: The system must be able to store a list of lab equipment along with its details </w:t>
+      </w:r>
+      <w:r>
+        <w:rPr>
+          <w:rFonts w:ascii="Times New Roman" w:hAnsi="Times New Roman" w:cs="Times New Roman"/>
+          <w:sz w:val="24"/>
+          <w:szCs w:val="24"/>
+        </w:rPr>
         <w:t>like</w:t>
       </w:r>
       <w:r>
+        <w:rPr>
+          <w:rFonts w:ascii="Times New Roman" w:hAnsi="Times New Roman" w:cs="Times New Roman"/>
+          <w:sz w:val="24"/>
+          <w:szCs w:val="24"/>
+        </w:rPr>
         <w:t xml:space="preserve"> specifications and availability status, in a retrievable and modifiable way like a database.</w:t>
       </w:r>
     </w:p>
@@ -1644,6 +1881,11 @@
       <w:pPr>
         <w:pStyle w:val="ListParagraph"/>
         <w:ind w:left="360"/>
+        <w:rPr>
+          <w:rFonts w:ascii="Times New Roman" w:hAnsi="Times New Roman" w:cs="Times New Roman"/>
+          <w:sz w:val="24"/>
+          <w:szCs w:val="24"/>
+        </w:rPr>
       </w:pPr>
     </w:p>
     <w:p>
@@ -1653,26 +1895,40 @@
           <w:ilvl w:val="0"/>
           <w:numId w:val="3"/>
         </w:numPr>
-      </w:pPr>
-      <w:r>
-        <w:rPr>
+        <w:rPr>
+          <w:rFonts w:ascii="Times New Roman" w:hAnsi="Times New Roman" w:cs="Times New Roman"/>
+          <w:sz w:val="24"/>
+          <w:szCs w:val="24"/>
+        </w:rPr>
+      </w:pPr>
+      <w:r>
+        <w:rPr>
+          <w:rFonts w:ascii="Times New Roman" w:hAnsi="Times New Roman" w:cs="Times New Roman"/>
           <w:b/>
           <w:bCs/>
-        </w:rPr>
-        <w:lastRenderedPageBreak/>
+          <w:sz w:val="24"/>
+          <w:szCs w:val="24"/>
+        </w:rPr>
         <w:t>Equipment Booking System</w:t>
       </w:r>
       <w:r>
-        <w:t xml:space="preserve">: </w:t>
-      </w:r>
-      <w:r>
-        <w:t>Users should be able to reserve equipment for a specific time slot based on availability status</w:t>
+        <w:rPr>
+          <w:rFonts w:ascii="Times New Roman" w:hAnsi="Times New Roman" w:cs="Times New Roman"/>
+          <w:sz w:val="24"/>
+          <w:szCs w:val="24"/>
+        </w:rPr>
+        <w:t>: Users should be able to reserve equipment for a specific time slot based on availability status</w:t>
       </w:r>
     </w:p>
     <w:p>
       <w:pPr>
         <w:pStyle w:val="ListParagraph"/>
         <w:ind w:left="360"/>
+        <w:rPr>
+          <w:rFonts w:ascii="Times New Roman" w:hAnsi="Times New Roman" w:cs="Times New Roman"/>
+          <w:sz w:val="24"/>
+          <w:szCs w:val="24"/>
+        </w:rPr>
       </w:pPr>
     </w:p>
     <w:p>
@@ -1682,25 +1938,40 @@
           <w:ilvl w:val="0"/>
           <w:numId w:val="3"/>
         </w:numPr>
-      </w:pPr>
-      <w:r>
-        <w:rPr>
+        <w:rPr>
+          <w:rFonts w:ascii="Times New Roman" w:hAnsi="Times New Roman" w:cs="Times New Roman"/>
+          <w:sz w:val="24"/>
+          <w:szCs w:val="24"/>
+        </w:rPr>
+      </w:pPr>
+      <w:r>
+        <w:rPr>
+          <w:rFonts w:ascii="Times New Roman" w:hAnsi="Times New Roman" w:cs="Times New Roman"/>
           <w:b/>
           <w:bCs/>
+          <w:sz w:val="24"/>
+          <w:szCs w:val="24"/>
         </w:rPr>
         <w:t>Usage Logging System</w:t>
       </w:r>
       <w:r>
-        <w:t xml:space="preserve">: </w:t>
-      </w:r>
-      <w:r>
-        <w:t>The system must maintain logs of equipment usage. This may include user details and timestamps</w:t>
+        <w:rPr>
+          <w:rFonts w:ascii="Times New Roman" w:hAnsi="Times New Roman" w:cs="Times New Roman"/>
+          <w:sz w:val="24"/>
+          <w:szCs w:val="24"/>
+        </w:rPr>
+        <w:t>: The system must maintain logs of equipment usage. This may include user details and timestamps</w:t>
       </w:r>
     </w:p>
     <w:p>
       <w:pPr>
         <w:pStyle w:val="ListParagraph"/>
         <w:ind w:left="360"/>
+        <w:rPr>
+          <w:rFonts w:ascii="Times New Roman" w:hAnsi="Times New Roman" w:cs="Times New Roman"/>
+          <w:sz w:val="24"/>
+          <w:szCs w:val="24"/>
+        </w:rPr>
       </w:pPr>
     </w:p>
     <w:p>
@@ -1710,25 +1981,40 @@
           <w:ilvl w:val="0"/>
           <w:numId w:val="3"/>
         </w:numPr>
-      </w:pPr>
-      <w:r>
-        <w:rPr>
+        <w:rPr>
+          <w:rFonts w:ascii="Times New Roman" w:hAnsi="Times New Roman" w:cs="Times New Roman"/>
+          <w:sz w:val="24"/>
+          <w:szCs w:val="24"/>
+        </w:rPr>
+      </w:pPr>
+      <w:r>
+        <w:rPr>
+          <w:rFonts w:ascii="Times New Roman" w:hAnsi="Times New Roman" w:cs="Times New Roman"/>
           <w:b/>
           <w:bCs/>
+          <w:sz w:val="24"/>
+          <w:szCs w:val="24"/>
         </w:rPr>
         <w:t>Booking Approval</w:t>
       </w:r>
       <w:r>
-        <w:t xml:space="preserve">: </w:t>
-      </w:r>
-      <w:r>
-        <w:t>The system must allow administrators to review and to make a decision for booking requests</w:t>
+        <w:rPr>
+          <w:rFonts w:ascii="Times New Roman" w:hAnsi="Times New Roman" w:cs="Times New Roman"/>
+          <w:sz w:val="24"/>
+          <w:szCs w:val="24"/>
+        </w:rPr>
+        <w:t>: The system must allow administrators to review and to make a decision for booking requests</w:t>
       </w:r>
     </w:p>
     <w:p>
       <w:pPr>
         <w:pStyle w:val="ListParagraph"/>
         <w:ind w:left="360"/>
+        <w:rPr>
+          <w:rFonts w:ascii="Times New Roman" w:hAnsi="Times New Roman" w:cs="Times New Roman"/>
+          <w:sz w:val="24"/>
+          <w:szCs w:val="24"/>
+        </w:rPr>
       </w:pPr>
     </w:p>
     <w:p>
@@ -1738,25 +2024,40 @@
           <w:ilvl w:val="0"/>
           <w:numId w:val="3"/>
         </w:numPr>
-      </w:pPr>
-      <w:r>
-        <w:rPr>
+        <w:rPr>
+          <w:rFonts w:ascii="Times New Roman" w:hAnsi="Times New Roman" w:cs="Times New Roman"/>
+          <w:sz w:val="24"/>
+          <w:szCs w:val="24"/>
+        </w:rPr>
+      </w:pPr>
+      <w:r>
+        <w:rPr>
+          <w:rFonts w:ascii="Times New Roman" w:hAnsi="Times New Roman" w:cs="Times New Roman"/>
           <w:b/>
           <w:bCs/>
+          <w:sz w:val="24"/>
+          <w:szCs w:val="24"/>
         </w:rPr>
         <w:t>Usage Reports &amp; Analytics</w:t>
       </w:r>
       <w:r>
-        <w:t xml:space="preserve">: </w:t>
-      </w:r>
-      <w:r>
-        <w:t>Administrators should be able to generate a report on user activity and equipment usage, and booking patterns</w:t>
+        <w:rPr>
+          <w:rFonts w:ascii="Times New Roman" w:hAnsi="Times New Roman" w:cs="Times New Roman"/>
+          <w:sz w:val="24"/>
+          <w:szCs w:val="24"/>
+        </w:rPr>
+        <w:t>: Administrators should be able to generate a report on user activity and equipment usage, and booking patterns</w:t>
       </w:r>
     </w:p>
     <w:p>
       <w:pPr>
         <w:pStyle w:val="ListParagraph"/>
         <w:ind w:left="360"/>
+        <w:rPr>
+          <w:rFonts w:ascii="Times New Roman" w:hAnsi="Times New Roman" w:cs="Times New Roman"/>
+          <w:sz w:val="24"/>
+          <w:szCs w:val="24"/>
+        </w:rPr>
       </w:pPr>
     </w:p>
     <w:p>
@@ -1766,25 +2067,40 @@
           <w:ilvl w:val="0"/>
           <w:numId w:val="3"/>
         </w:numPr>
-      </w:pPr>
-      <w:r>
-        <w:rPr>
+        <w:rPr>
+          <w:rFonts w:ascii="Times New Roman" w:hAnsi="Times New Roman" w:cs="Times New Roman"/>
+          <w:sz w:val="24"/>
+          <w:szCs w:val="24"/>
+        </w:rPr>
+      </w:pPr>
+      <w:r>
+        <w:rPr>
+          <w:rFonts w:ascii="Times New Roman" w:hAnsi="Times New Roman" w:cs="Times New Roman"/>
           <w:b/>
           <w:bCs/>
+          <w:sz w:val="24"/>
+          <w:szCs w:val="24"/>
         </w:rPr>
         <w:t>User Can View Reservation Statuses</w:t>
       </w:r>
       <w:r>
-        <w:t xml:space="preserve">: </w:t>
-      </w:r>
-      <w:r>
-        <w:t>Users should be able to see a page that shows a list with the status of their booking reservation requests and see if it's pending, denied, or approved.</w:t>
+        <w:rPr>
+          <w:rFonts w:ascii="Times New Roman" w:hAnsi="Times New Roman" w:cs="Times New Roman"/>
+          <w:sz w:val="24"/>
+          <w:szCs w:val="24"/>
+        </w:rPr>
+        <w:t>: Users should be able to see a page that shows a list with the status of their booking reservation requests and see if it's pending, denied, or approved.</w:t>
       </w:r>
     </w:p>
     <w:p>
       <w:pPr>
         <w:pStyle w:val="ListParagraph"/>
         <w:ind w:left="360"/>
+        <w:rPr>
+          <w:rFonts w:ascii="Times New Roman" w:hAnsi="Times New Roman" w:cs="Times New Roman"/>
+          <w:sz w:val="24"/>
+          <w:szCs w:val="24"/>
+        </w:rPr>
       </w:pPr>
     </w:p>
     <w:p>
@@ -1794,31 +2110,40 @@
           <w:ilvl w:val="0"/>
           <w:numId w:val="3"/>
         </w:numPr>
-      </w:pPr>
-      <w:r>
-        <w:rPr>
+        <w:rPr>
+          <w:rFonts w:ascii="Times New Roman" w:hAnsi="Times New Roman" w:cs="Times New Roman"/>
+          <w:sz w:val="24"/>
+          <w:szCs w:val="24"/>
+        </w:rPr>
+      </w:pPr>
+      <w:r>
+        <w:rPr>
+          <w:rFonts w:ascii="Times New Roman" w:hAnsi="Times New Roman" w:cs="Times New Roman"/>
           <w:b/>
           <w:bCs/>
+          <w:sz w:val="24"/>
+          <w:szCs w:val="24"/>
         </w:rPr>
         <w:t>Admin Approve/Deny Reservation Requests</w:t>
       </w:r>
       <w:r>
-        <w:t xml:space="preserve">: </w:t>
-      </w:r>
-      <w:r>
-        <w:t xml:space="preserve">An admin should be able to make decisions on pending reservation requests to either </w:t>
-      </w:r>
-      <w:r>
-        <w:t>approve or</w:t>
-      </w:r>
-      <w:r>
-        <w:t xml:space="preserve"> deny requests.</w:t>
+        <w:rPr>
+          <w:rFonts w:ascii="Times New Roman" w:hAnsi="Times New Roman" w:cs="Times New Roman"/>
+          <w:sz w:val="24"/>
+          <w:szCs w:val="24"/>
+        </w:rPr>
+        <w:t>: An admin should be able to make decisions on pending reservation requests to either approve or deny requests.</w:t>
       </w:r>
     </w:p>
     <w:p>
       <w:pPr>
         <w:pStyle w:val="ListParagraph"/>
         <w:ind w:left="360"/>
+        <w:rPr>
+          <w:rFonts w:ascii="Times New Roman" w:hAnsi="Times New Roman" w:cs="Times New Roman"/>
+          <w:sz w:val="24"/>
+          <w:szCs w:val="24"/>
+        </w:rPr>
       </w:pPr>
     </w:p>
     <w:p>
@@ -1828,25 +2153,40 @@
           <w:ilvl w:val="0"/>
           <w:numId w:val="3"/>
         </w:numPr>
-      </w:pPr>
-      <w:r>
-        <w:rPr>
+        <w:rPr>
+          <w:rFonts w:ascii="Times New Roman" w:hAnsi="Times New Roman" w:cs="Times New Roman"/>
+          <w:sz w:val="24"/>
+          <w:szCs w:val="24"/>
+        </w:rPr>
+      </w:pPr>
+      <w:r>
+        <w:rPr>
+          <w:rFonts w:ascii="Times New Roman" w:hAnsi="Times New Roman" w:cs="Times New Roman"/>
           <w:b/>
           <w:bCs/>
+          <w:sz w:val="24"/>
+          <w:szCs w:val="24"/>
         </w:rPr>
         <w:t>Admin View Reservation Requests</w:t>
       </w:r>
       <w:r>
-        <w:t xml:space="preserve">: </w:t>
-      </w:r>
-      <w:r>
-        <w:t>An admin should be able to see a page of reservation requests that are pending approval.</w:t>
+        <w:rPr>
+          <w:rFonts w:ascii="Times New Roman" w:hAnsi="Times New Roman" w:cs="Times New Roman"/>
+          <w:sz w:val="24"/>
+          <w:szCs w:val="24"/>
+        </w:rPr>
+        <w:t>: An admin should be able to see a page of reservation requests that are pending approval.</w:t>
       </w:r>
     </w:p>
     <w:p>
       <w:pPr>
         <w:pStyle w:val="ListParagraph"/>
         <w:ind w:left="360"/>
+        <w:rPr>
+          <w:rFonts w:ascii="Times New Roman" w:hAnsi="Times New Roman" w:cs="Times New Roman"/>
+          <w:sz w:val="24"/>
+          <w:szCs w:val="24"/>
+        </w:rPr>
       </w:pPr>
     </w:p>
     <w:p>
@@ -1856,33 +2196,49 @@
           <w:ilvl w:val="0"/>
           <w:numId w:val="3"/>
         </w:numPr>
-      </w:pPr>
-      <w:r>
-        <w:rPr>
+        <w:rPr>
+          <w:rFonts w:ascii="Times New Roman" w:hAnsi="Times New Roman" w:cs="Times New Roman"/>
+          <w:sz w:val="24"/>
+          <w:szCs w:val="24"/>
+        </w:rPr>
+      </w:pPr>
+      <w:r>
+        <w:rPr>
+          <w:rFonts w:ascii="Times New Roman" w:hAnsi="Times New Roman" w:cs="Times New Roman"/>
           <w:b/>
           <w:bCs/>
+          <w:sz w:val="24"/>
+          <w:szCs w:val="24"/>
         </w:rPr>
         <w:t xml:space="preserve">Lab Equipment Status Is Shared </w:t>
       </w:r>
       <w:r>
         <w:rPr>
+          <w:rFonts w:ascii="Times New Roman" w:hAnsi="Times New Roman" w:cs="Times New Roman"/>
           <w:b/>
           <w:bCs/>
+          <w:sz w:val="24"/>
+          <w:szCs w:val="24"/>
         </w:rPr>
         <w:t>and</w:t>
       </w:r>
       <w:r>
         <w:rPr>
+          <w:rFonts w:ascii="Times New Roman" w:hAnsi="Times New Roman" w:cs="Times New Roman"/>
           <w:b/>
           <w:bCs/>
+          <w:sz w:val="24"/>
+          <w:szCs w:val="24"/>
         </w:rPr>
         <w:t xml:space="preserve"> Accurate</w:t>
       </w:r>
       <w:r>
-        <w:t xml:space="preserve">: </w:t>
-      </w:r>
-      <w:r>
-        <w:t>The availability status of equipment should be accurately reflected/shared and seen by all users.</w:t>
+        <w:rPr>
+          <w:rFonts w:ascii="Times New Roman" w:hAnsi="Times New Roman" w:cs="Times New Roman"/>
+          <w:sz w:val="24"/>
+          <w:szCs w:val="24"/>
+        </w:rPr>
+        <w:t>: The availability status of equipment should be accurately reflected/shared and seen by all users.</w:t>
       </w:r>
     </w:p>
     <w:p>
@@ -1893,30 +2249,73 @@
           <w:numId w:val="1"/>
         </w:numPr>
         <w:spacing w:before="0" w:after="0"/>
-      </w:pPr>
-      <w:bookmarkStart w:id="8" w:name="_Toc191226644"/>
-      <w:r>
+        <w:rPr>
+          <w:rFonts w:ascii="Times New Roman" w:hAnsi="Times New Roman" w:cs="Times New Roman"/>
+        </w:rPr>
+      </w:pPr>
+      <w:bookmarkStart w:id="8" w:name="_Toc191227199"/>
+      <w:r>
+        <w:rPr>
+          <w:rFonts w:ascii="Times New Roman" w:hAnsi="Times New Roman" w:cs="Times New Roman"/>
+        </w:rPr>
         <w:t>Writing User Stories</w:t>
       </w:r>
       <w:bookmarkEnd w:id="8"/>
     </w:p>
     <w:p>
-      <w:r>
+      <w:pPr>
+        <w:rPr>
+          <w:rFonts w:ascii="Times New Roman" w:hAnsi="Times New Roman" w:cs="Times New Roman"/>
+          <w:sz w:val="24"/>
+          <w:szCs w:val="24"/>
+        </w:rPr>
+      </w:pPr>
+      <w:r>
+        <w:rPr>
+          <w:rFonts w:ascii="Times New Roman" w:hAnsi="Times New Roman" w:cs="Times New Roman"/>
+          <w:sz w:val="24"/>
+          <w:szCs w:val="24"/>
+        </w:rPr>
         <w:t>User stories describe different interactions of users with the system</w:t>
       </w:r>
       <w:r>
+        <w:rPr>
+          <w:rFonts w:ascii="Times New Roman" w:hAnsi="Times New Roman" w:cs="Times New Roman"/>
+          <w:sz w:val="24"/>
+          <w:szCs w:val="24"/>
+        </w:rPr>
         <w:t>.</w:t>
       </w:r>
       <w:r>
+        <w:rPr>
+          <w:rFonts w:ascii="Times New Roman" w:hAnsi="Times New Roman" w:cs="Times New Roman"/>
+          <w:sz w:val="24"/>
+          <w:szCs w:val="24"/>
+        </w:rPr>
         <w:t xml:space="preserve"> Below are all the user stories the team has </w:t>
       </w:r>
       <w:r>
+        <w:rPr>
+          <w:rFonts w:ascii="Times New Roman" w:hAnsi="Times New Roman" w:cs="Times New Roman"/>
+          <w:sz w:val="24"/>
+          <w:szCs w:val="24"/>
+        </w:rPr>
         <w:t>come</w:t>
       </w:r>
       <w:r>
+        <w:rPr>
+          <w:rFonts w:ascii="Times New Roman" w:hAnsi="Times New Roman" w:cs="Times New Roman"/>
+          <w:sz w:val="24"/>
+          <w:szCs w:val="24"/>
+        </w:rPr>
         <w:t xml:space="preserve"> up with based on the functional requirements</w:t>
       </w:r>
       <w:r>
+        <w:rPr>
+          <w:rFonts w:ascii="Times New Roman" w:hAnsi="Times New Roman" w:cs="Times New Roman"/>
+          <w:sz w:val="24"/>
+          <w:szCs w:val="24"/>
+        </w:rPr>
         <w:t>.</w:t>
       </w:r>
     </w:p>
@@ -1927,8 +2326,18 @@
           <w:ilvl w:val="0"/>
           <w:numId w:val="2"/>
         </w:numPr>
-      </w:pPr>
-      <w:r>
+        <w:rPr>
+          <w:rFonts w:ascii="Times New Roman" w:hAnsi="Times New Roman" w:cs="Times New Roman"/>
+          <w:sz w:val="24"/>
+          <w:szCs w:val="24"/>
+        </w:rPr>
+      </w:pPr>
+      <w:r>
+        <w:rPr>
+          <w:rFonts w:ascii="Times New Roman" w:hAnsi="Times New Roman" w:cs="Times New Roman"/>
+          <w:sz w:val="24"/>
+          <w:szCs w:val="24"/>
+        </w:rPr>
         <w:t>As a student, I want to register as a student through the system so that I can verify my role as a student and reserve equipment.</w:t>
       </w:r>
     </w:p>
@@ -1936,6 +2345,11 @@
       <w:pPr>
         <w:pStyle w:val="ListParagraph"/>
         <w:ind w:left="360"/>
+        <w:rPr>
+          <w:rFonts w:ascii="Times New Roman" w:hAnsi="Times New Roman" w:cs="Times New Roman"/>
+          <w:sz w:val="24"/>
+          <w:szCs w:val="24"/>
+        </w:rPr>
       </w:pPr>
     </w:p>
     <w:p>
@@ -1945,8 +2359,18 @@
           <w:ilvl w:val="0"/>
           <w:numId w:val="2"/>
         </w:numPr>
-      </w:pPr>
-      <w:r>
+        <w:rPr>
+          <w:rFonts w:ascii="Times New Roman" w:hAnsi="Times New Roman" w:cs="Times New Roman"/>
+          <w:sz w:val="24"/>
+          <w:szCs w:val="24"/>
+        </w:rPr>
+      </w:pPr>
+      <w:r>
+        <w:rPr>
+          <w:rFonts w:ascii="Times New Roman" w:hAnsi="Times New Roman" w:cs="Times New Roman"/>
+          <w:sz w:val="24"/>
+          <w:szCs w:val="24"/>
+        </w:rPr>
         <w:t>As a researcher, I want to register as a researcher through the system so that I can verify my role as a researcher and have priority reserving equipment.</w:t>
       </w:r>
     </w:p>
@@ -1954,6 +2378,11 @@
       <w:pPr>
         <w:pStyle w:val="ListParagraph"/>
         <w:ind w:left="360"/>
+        <w:rPr>
+          <w:rFonts w:ascii="Times New Roman" w:hAnsi="Times New Roman" w:cs="Times New Roman"/>
+          <w:sz w:val="24"/>
+          <w:szCs w:val="24"/>
+        </w:rPr>
       </w:pPr>
     </w:p>
     <w:p>
@@ -1963,8 +2392,18 @@
           <w:ilvl w:val="0"/>
           <w:numId w:val="2"/>
         </w:numPr>
-      </w:pPr>
-      <w:r>
+        <w:rPr>
+          <w:rFonts w:ascii="Times New Roman" w:hAnsi="Times New Roman" w:cs="Times New Roman"/>
+          <w:sz w:val="24"/>
+          <w:szCs w:val="24"/>
+        </w:rPr>
+      </w:pPr>
+      <w:r>
+        <w:rPr>
+          <w:rFonts w:ascii="Times New Roman" w:hAnsi="Times New Roman" w:cs="Times New Roman"/>
+          <w:sz w:val="24"/>
+          <w:szCs w:val="24"/>
+        </w:rPr>
         <w:t>As an administrator, I want to register as an admin through the system so that I can handle administrative tasks like generating usage reports.</w:t>
       </w:r>
     </w:p>
@@ -1972,6 +2411,11 @@
       <w:pPr>
         <w:pStyle w:val="ListParagraph"/>
         <w:ind w:left="360"/>
+        <w:rPr>
+          <w:rFonts w:ascii="Times New Roman" w:hAnsi="Times New Roman" w:cs="Times New Roman"/>
+          <w:sz w:val="24"/>
+          <w:szCs w:val="24"/>
+        </w:rPr>
       </w:pPr>
     </w:p>
     <w:p>
@@ -1981,8 +2425,18 @@
           <w:ilvl w:val="0"/>
           <w:numId w:val="2"/>
         </w:numPr>
-      </w:pPr>
-      <w:r>
+        <w:rPr>
+          <w:rFonts w:ascii="Times New Roman" w:hAnsi="Times New Roman" w:cs="Times New Roman"/>
+          <w:sz w:val="24"/>
+          <w:szCs w:val="24"/>
+        </w:rPr>
+      </w:pPr>
+      <w:r>
+        <w:rPr>
+          <w:rFonts w:ascii="Times New Roman" w:hAnsi="Times New Roman" w:cs="Times New Roman"/>
+          <w:sz w:val="24"/>
+          <w:szCs w:val="24"/>
+        </w:rPr>
         <w:t>As a student, researcher, or administrator, I want to log into the system securely so that I can access my account and perform role-specific actions.</w:t>
       </w:r>
     </w:p>
@@ -1990,6 +2444,11 @@
       <w:pPr>
         <w:pStyle w:val="ListParagraph"/>
         <w:ind w:left="360"/>
+        <w:rPr>
+          <w:rFonts w:ascii="Times New Roman" w:hAnsi="Times New Roman" w:cs="Times New Roman"/>
+          <w:sz w:val="24"/>
+          <w:szCs w:val="24"/>
+        </w:rPr>
       </w:pPr>
     </w:p>
     <w:p>
@@ -1999,8 +2458,18 @@
           <w:ilvl w:val="0"/>
           <w:numId w:val="2"/>
         </w:numPr>
-      </w:pPr>
-      <w:r>
+        <w:rPr>
+          <w:rFonts w:ascii="Times New Roman" w:hAnsi="Times New Roman" w:cs="Times New Roman"/>
+          <w:sz w:val="24"/>
+          <w:szCs w:val="24"/>
+        </w:rPr>
+      </w:pPr>
+      <w:r>
+        <w:rPr>
+          <w:rFonts w:ascii="Times New Roman" w:hAnsi="Times New Roman" w:cs="Times New Roman"/>
+          <w:sz w:val="24"/>
+          <w:szCs w:val="24"/>
+        </w:rPr>
         <w:t>As a student or researcher, I want to be able to view equipment along with its details so that I can rent and achieve my academic goals.</w:t>
       </w:r>
     </w:p>
@@ -2008,6 +2477,11 @@
       <w:pPr>
         <w:pStyle w:val="ListParagraph"/>
         <w:ind w:left="360"/>
+        <w:rPr>
+          <w:rFonts w:ascii="Times New Roman" w:hAnsi="Times New Roman" w:cs="Times New Roman"/>
+          <w:sz w:val="24"/>
+          <w:szCs w:val="24"/>
+        </w:rPr>
       </w:pPr>
     </w:p>
     <w:p>
@@ -2017,9 +2491,18 @@
           <w:ilvl w:val="0"/>
           <w:numId w:val="2"/>
         </w:numPr>
-      </w:pPr>
-      <w:r>
-        <w:lastRenderedPageBreak/>
+        <w:rPr>
+          <w:rFonts w:ascii="Times New Roman" w:hAnsi="Times New Roman" w:cs="Times New Roman"/>
+          <w:sz w:val="24"/>
+          <w:szCs w:val="24"/>
+        </w:rPr>
+      </w:pPr>
+      <w:r>
+        <w:rPr>
+          <w:rFonts w:ascii="Times New Roman" w:hAnsi="Times New Roman" w:cs="Times New Roman"/>
+          <w:sz w:val="24"/>
+          <w:szCs w:val="24"/>
+        </w:rPr>
         <w:t>As a student or researcher, I want to be able to see if equipment is available or not, so that I can better plan for what I can do.</w:t>
       </w:r>
     </w:p>
@@ -2027,6 +2510,11 @@
       <w:pPr>
         <w:pStyle w:val="ListParagraph"/>
         <w:ind w:left="360"/>
+        <w:rPr>
+          <w:rFonts w:ascii="Times New Roman" w:hAnsi="Times New Roman" w:cs="Times New Roman"/>
+          <w:sz w:val="24"/>
+          <w:szCs w:val="24"/>
+        </w:rPr>
       </w:pPr>
     </w:p>
     <w:p>
@@ -2036,8 +2524,18 @@
           <w:ilvl w:val="0"/>
           <w:numId w:val="2"/>
         </w:numPr>
-      </w:pPr>
-      <w:r>
+        <w:rPr>
+          <w:rFonts w:ascii="Times New Roman" w:hAnsi="Times New Roman" w:cs="Times New Roman"/>
+          <w:sz w:val="24"/>
+          <w:szCs w:val="24"/>
+        </w:rPr>
+      </w:pPr>
+      <w:r>
+        <w:rPr>
+          <w:rFonts w:ascii="Times New Roman" w:hAnsi="Times New Roman" w:cs="Times New Roman"/>
+          <w:sz w:val="24"/>
+          <w:szCs w:val="24"/>
+        </w:rPr>
         <w:t>As a student or researcher, I want to be able to reserve equipment for a specific time slot based on availability status so that I can reserve equipment in an orderly and structured manner.</w:t>
       </w:r>
     </w:p>
@@ -2045,6 +2543,11 @@
       <w:pPr>
         <w:pStyle w:val="ListParagraph"/>
         <w:ind w:left="360"/>
+        <w:rPr>
+          <w:rFonts w:ascii="Times New Roman" w:hAnsi="Times New Roman" w:cs="Times New Roman"/>
+          <w:sz w:val="24"/>
+          <w:szCs w:val="24"/>
+        </w:rPr>
       </w:pPr>
     </w:p>
     <w:p>
@@ -2054,16 +2557,34 @@
           <w:ilvl w:val="0"/>
           <w:numId w:val="2"/>
         </w:numPr>
-      </w:pPr>
-      <w:r>
+        <w:rPr>
+          <w:rFonts w:ascii="Times New Roman" w:hAnsi="Times New Roman" w:cs="Times New Roman"/>
+          <w:sz w:val="24"/>
+          <w:szCs w:val="24"/>
+        </w:rPr>
+      </w:pPr>
+      <w:r>
+        <w:rPr>
+          <w:rFonts w:ascii="Times New Roman" w:hAnsi="Times New Roman" w:cs="Times New Roman"/>
+          <w:sz w:val="24"/>
+          <w:szCs w:val="24"/>
+        </w:rPr>
         <w:t xml:space="preserve">As </w:t>
       </w:r>
-      <w:proofErr w:type="gramStart"/>
-      <w:r>
-        <w:t>an</w:t>
-      </w:r>
-      <w:proofErr w:type="gramEnd"/>
-      <w:r>
+      <w:r>
+        <w:rPr>
+          <w:rFonts w:ascii="Times New Roman" w:hAnsi="Times New Roman" w:cs="Times New Roman"/>
+          <w:sz w:val="24"/>
+          <w:szCs w:val="24"/>
+        </w:rPr>
+        <w:t>a</w:t>
+      </w:r>
+      <w:r>
+        <w:rPr>
+          <w:rFonts w:ascii="Times New Roman" w:hAnsi="Times New Roman" w:cs="Times New Roman"/>
+          <w:sz w:val="24"/>
+          <w:szCs w:val="24"/>
+        </w:rPr>
         <w:t xml:space="preserve"> student or researcher or administrator, I want to be able to view system logs of equipment usage that includes user details and timestamps so that I can use that information to improve scheduling and identify misuse</w:t>
       </w:r>
     </w:p>
@@ -2071,6 +2592,11 @@
       <w:pPr>
         <w:pStyle w:val="ListParagraph"/>
         <w:ind w:left="360"/>
+        <w:rPr>
+          <w:rFonts w:ascii="Times New Roman" w:hAnsi="Times New Roman" w:cs="Times New Roman"/>
+          <w:sz w:val="24"/>
+          <w:szCs w:val="24"/>
+        </w:rPr>
       </w:pPr>
     </w:p>
     <w:p>
@@ -2080,8 +2606,18 @@
           <w:ilvl w:val="0"/>
           <w:numId w:val="2"/>
         </w:numPr>
-      </w:pPr>
-      <w:r>
+        <w:rPr>
+          <w:rFonts w:ascii="Times New Roman" w:hAnsi="Times New Roman" w:cs="Times New Roman"/>
+          <w:sz w:val="24"/>
+          <w:szCs w:val="24"/>
+        </w:rPr>
+      </w:pPr>
+      <w:r>
+        <w:rPr>
+          <w:rFonts w:ascii="Times New Roman" w:hAnsi="Times New Roman" w:cs="Times New Roman"/>
+          <w:sz w:val="24"/>
+          <w:szCs w:val="24"/>
+        </w:rPr>
         <w:t>As an administrator, I want to view a list of current booking requests, so that I can handle and see equipment demands.</w:t>
       </w:r>
     </w:p>
@@ -2089,6 +2625,11 @@
       <w:pPr>
         <w:pStyle w:val="ListParagraph"/>
         <w:ind w:left="360"/>
+        <w:rPr>
+          <w:rFonts w:ascii="Times New Roman" w:hAnsi="Times New Roman" w:cs="Times New Roman"/>
+          <w:sz w:val="24"/>
+          <w:szCs w:val="24"/>
+        </w:rPr>
       </w:pPr>
     </w:p>
     <w:p>
@@ -2098,8 +2639,18 @@
           <w:ilvl w:val="0"/>
           <w:numId w:val="2"/>
         </w:numPr>
-      </w:pPr>
-      <w:r>
+        <w:rPr>
+          <w:rFonts w:ascii="Times New Roman" w:hAnsi="Times New Roman" w:cs="Times New Roman"/>
+          <w:sz w:val="24"/>
+          <w:szCs w:val="24"/>
+        </w:rPr>
+      </w:pPr>
+      <w:r>
+        <w:rPr>
+          <w:rFonts w:ascii="Times New Roman" w:hAnsi="Times New Roman" w:cs="Times New Roman"/>
+          <w:sz w:val="24"/>
+          <w:szCs w:val="24"/>
+        </w:rPr>
         <w:t>As an administrator, I want to review and make decisions for booking requests so that I can prevent misuse and maintain resource availability</w:t>
       </w:r>
     </w:p>
@@ -2107,6 +2658,11 @@
       <w:pPr>
         <w:pStyle w:val="ListParagraph"/>
         <w:ind w:left="360"/>
+        <w:rPr>
+          <w:rFonts w:ascii="Times New Roman" w:hAnsi="Times New Roman" w:cs="Times New Roman"/>
+          <w:sz w:val="24"/>
+          <w:szCs w:val="24"/>
+        </w:rPr>
       </w:pPr>
     </w:p>
     <w:p>
@@ -2116,8 +2672,18 @@
           <w:ilvl w:val="0"/>
           <w:numId w:val="2"/>
         </w:numPr>
-      </w:pPr>
-      <w:r>
+        <w:rPr>
+          <w:rFonts w:ascii="Times New Roman" w:hAnsi="Times New Roman" w:cs="Times New Roman"/>
+          <w:sz w:val="24"/>
+          <w:szCs w:val="24"/>
+        </w:rPr>
+      </w:pPr>
+      <w:r>
+        <w:rPr>
+          <w:rFonts w:ascii="Times New Roman" w:hAnsi="Times New Roman" w:cs="Times New Roman"/>
+          <w:sz w:val="24"/>
+          <w:szCs w:val="24"/>
+        </w:rPr>
         <w:t>As an administrator, I want the system to store and to be able to see usage analytics, so that I can better perform administrative duties and understand equipment demands.</w:t>
       </w:r>
     </w:p>
@@ -2125,6 +2691,11 @@
       <w:pPr>
         <w:pStyle w:val="ListParagraph"/>
         <w:ind w:left="360"/>
+        <w:rPr>
+          <w:rFonts w:ascii="Times New Roman" w:hAnsi="Times New Roman" w:cs="Times New Roman"/>
+          <w:sz w:val="24"/>
+          <w:szCs w:val="24"/>
+        </w:rPr>
       </w:pPr>
     </w:p>
     <w:p>
@@ -2134,8 +2705,18 @@
           <w:ilvl w:val="0"/>
           <w:numId w:val="2"/>
         </w:numPr>
-      </w:pPr>
-      <w:r>
+        <w:rPr>
+          <w:rFonts w:ascii="Times New Roman" w:hAnsi="Times New Roman" w:cs="Times New Roman"/>
+          <w:sz w:val="24"/>
+          <w:szCs w:val="24"/>
+        </w:rPr>
+      </w:pPr>
+      <w:r>
+        <w:rPr>
+          <w:rFonts w:ascii="Times New Roman" w:hAnsi="Times New Roman" w:cs="Times New Roman"/>
+          <w:sz w:val="24"/>
+          <w:szCs w:val="24"/>
+        </w:rPr>
         <w:t>As an administrator, I want to be able to see a user's equipment rental history, so that I can understand and track use.</w:t>
       </w:r>
     </w:p>
@@ -2143,6 +2724,11 @@
       <w:pPr>
         <w:pStyle w:val="ListParagraph"/>
         <w:ind w:left="360"/>
+        <w:rPr>
+          <w:rFonts w:ascii="Times New Roman" w:hAnsi="Times New Roman" w:cs="Times New Roman"/>
+          <w:sz w:val="24"/>
+          <w:szCs w:val="24"/>
+        </w:rPr>
       </w:pPr>
     </w:p>
     <w:p>
@@ -2152,8 +2738,18 @@
           <w:ilvl w:val="0"/>
           <w:numId w:val="2"/>
         </w:numPr>
-      </w:pPr>
-      <w:r>
+        <w:rPr>
+          <w:rFonts w:ascii="Times New Roman" w:hAnsi="Times New Roman" w:cs="Times New Roman"/>
+          <w:sz w:val="24"/>
+          <w:szCs w:val="24"/>
+        </w:rPr>
+      </w:pPr>
+      <w:r>
+        <w:rPr>
+          <w:rFonts w:ascii="Times New Roman" w:hAnsi="Times New Roman" w:cs="Times New Roman"/>
+          <w:sz w:val="24"/>
+          <w:szCs w:val="24"/>
+        </w:rPr>
         <w:t>As a student or researcher, I want to see a page that shows a list with the status of their booking reservation so that I can see if it’s pending, denied, or approved</w:t>
       </w:r>
     </w:p>
@@ -2161,6 +2757,11 @@
       <w:pPr>
         <w:pStyle w:val="ListParagraph"/>
         <w:ind w:left="360"/>
+        <w:rPr>
+          <w:rFonts w:ascii="Times New Roman" w:hAnsi="Times New Roman" w:cs="Times New Roman"/>
+          <w:sz w:val="24"/>
+          <w:szCs w:val="24"/>
+        </w:rPr>
       </w:pPr>
     </w:p>
     <w:p>
@@ -2170,8 +2771,18 @@
           <w:ilvl w:val="0"/>
           <w:numId w:val="2"/>
         </w:numPr>
-      </w:pPr>
-      <w:r>
+        <w:rPr>
+          <w:rFonts w:ascii="Times New Roman" w:hAnsi="Times New Roman" w:cs="Times New Roman"/>
+          <w:sz w:val="24"/>
+          <w:szCs w:val="24"/>
+        </w:rPr>
+      </w:pPr>
+      <w:r>
+        <w:rPr>
+          <w:rFonts w:ascii="Times New Roman" w:hAnsi="Times New Roman" w:cs="Times New Roman"/>
+          <w:sz w:val="24"/>
+          <w:szCs w:val="24"/>
+        </w:rPr>
         <w:t>As a student or researcher, I want to be notified of whether my booking request was approved or denied so that I can plan accordingly.</w:t>
       </w:r>
     </w:p>
@@ -2179,6 +2790,11 @@
       <w:pPr>
         <w:pStyle w:val="ListParagraph"/>
         <w:ind w:left="360"/>
+        <w:rPr>
+          <w:rFonts w:ascii="Times New Roman" w:hAnsi="Times New Roman" w:cs="Times New Roman"/>
+          <w:sz w:val="24"/>
+          <w:szCs w:val="24"/>
+        </w:rPr>
       </w:pPr>
     </w:p>
     <w:p>
@@ -2188,8 +2804,18 @@
           <w:ilvl w:val="0"/>
           <w:numId w:val="2"/>
         </w:numPr>
-      </w:pPr>
-      <w:r>
+        <w:rPr>
+          <w:rFonts w:ascii="Times New Roman" w:hAnsi="Times New Roman" w:cs="Times New Roman"/>
+          <w:sz w:val="24"/>
+          <w:szCs w:val="24"/>
+        </w:rPr>
+      </w:pPr>
+      <w:r>
+        <w:rPr>
+          <w:rFonts w:ascii="Times New Roman" w:hAnsi="Times New Roman" w:cs="Times New Roman"/>
+          <w:sz w:val="24"/>
+          <w:szCs w:val="24"/>
+        </w:rPr>
         <w:t>As a student or researcher, I want to modify or cancel my booking request so that others can reserve the equipment</w:t>
       </w:r>
     </w:p>
@@ -2197,6 +2823,11 @@
       <w:pPr>
         <w:pStyle w:val="ListParagraph"/>
         <w:ind w:left="360"/>
+        <w:rPr>
+          <w:rFonts w:ascii="Times New Roman" w:hAnsi="Times New Roman" w:cs="Times New Roman"/>
+          <w:sz w:val="24"/>
+          <w:szCs w:val="24"/>
+        </w:rPr>
       </w:pPr>
     </w:p>
     <w:p>
@@ -2206,8 +2837,19 @@
           <w:ilvl w:val="0"/>
           <w:numId w:val="2"/>
         </w:numPr>
-      </w:pPr>
-      <w:r>
+        <w:rPr>
+          <w:rFonts w:ascii="Times New Roman" w:hAnsi="Times New Roman" w:cs="Times New Roman"/>
+          <w:sz w:val="24"/>
+          <w:szCs w:val="24"/>
+        </w:rPr>
+      </w:pPr>
+      <w:r>
+        <w:rPr>
+          <w:rFonts w:ascii="Times New Roman" w:hAnsi="Times New Roman" w:cs="Times New Roman"/>
+          <w:sz w:val="24"/>
+          <w:szCs w:val="24"/>
+        </w:rPr>
+        <w:lastRenderedPageBreak/>
         <w:t>As an administrator, I want to see a page of reservation requests that are pending approval so that I can be informed about the amount of booking requests and make decisions.</w:t>
       </w:r>
     </w:p>
@@ -2215,6 +2857,11 @@
       <w:pPr>
         <w:pStyle w:val="ListParagraph"/>
         <w:ind w:left="360"/>
+        <w:rPr>
+          <w:rFonts w:ascii="Times New Roman" w:hAnsi="Times New Roman" w:cs="Times New Roman"/>
+          <w:sz w:val="24"/>
+          <w:szCs w:val="24"/>
+        </w:rPr>
       </w:pPr>
     </w:p>
     <w:p>
@@ -2224,14 +2871,34 @@
           <w:ilvl w:val="0"/>
           <w:numId w:val="2"/>
         </w:numPr>
-      </w:pPr>
-      <w:r>
+        <w:rPr>
+          <w:rFonts w:ascii="Times New Roman" w:hAnsi="Times New Roman" w:cs="Times New Roman"/>
+          <w:sz w:val="24"/>
+          <w:szCs w:val="24"/>
+        </w:rPr>
+      </w:pPr>
+      <w:r>
+        <w:rPr>
+          <w:rFonts w:ascii="Times New Roman" w:hAnsi="Times New Roman" w:cs="Times New Roman"/>
+          <w:sz w:val="24"/>
+          <w:szCs w:val="24"/>
+        </w:rPr>
         <w:t xml:space="preserve">As a student or researcher, I want to see the status of equipment so that I can see if equipment is available for a given day or </w:t>
       </w:r>
       <w:r>
+        <w:rPr>
+          <w:rFonts w:ascii="Times New Roman" w:hAnsi="Times New Roman" w:cs="Times New Roman"/>
+          <w:sz w:val="24"/>
+          <w:szCs w:val="24"/>
+        </w:rPr>
         <w:t>has already</w:t>
       </w:r>
       <w:r>
+        <w:rPr>
+          <w:rFonts w:ascii="Times New Roman" w:hAnsi="Times New Roman" w:cs="Times New Roman"/>
+          <w:sz w:val="24"/>
+          <w:szCs w:val="24"/>
+        </w:rPr>
         <w:t xml:space="preserve"> been booked by another user for that date.</w:t>
       </w:r>
     </w:p>
@@ -2243,22 +2910,34 @@
           <w:numId w:val="1"/>
         </w:numPr>
         <w:spacing w:before="0" w:after="0"/>
-      </w:pPr>
-      <w:bookmarkStart w:id="9" w:name="_Toc191226645"/>
-      <w:r>
+        <w:rPr>
+          <w:rFonts w:ascii="Times New Roman" w:hAnsi="Times New Roman" w:cs="Times New Roman"/>
+        </w:rPr>
+      </w:pPr>
+      <w:bookmarkStart w:id="9" w:name="_Toc191227200"/>
+      <w:r>
+        <w:rPr>
+          <w:rFonts w:ascii="Times New Roman" w:hAnsi="Times New Roman" w:cs="Times New Roman"/>
+        </w:rPr>
         <w:t>Non-Functional Requirements</w:t>
       </w:r>
       <w:bookmarkEnd w:id="9"/>
     </w:p>
     <w:p>
-      <w:r>
-        <w:t>Non-functional requirements outline the operational qualities of the system, such as performance, system availability, maintainability, and security</w:t>
-      </w:r>
-      <w:r>
-        <w:t>. T</w:t>
-      </w:r>
-      <w:r>
-        <w:t>he system needs to ensure user experience to ensure that it meets quality standards beyond core functionality. Details of non-functional requirements are as follows.</w:t>
+      <w:pPr>
+        <w:rPr>
+          <w:rFonts w:ascii="Times New Roman" w:hAnsi="Times New Roman" w:cs="Times New Roman"/>
+          <w:sz w:val="24"/>
+          <w:szCs w:val="24"/>
+        </w:rPr>
+      </w:pPr>
+      <w:r>
+        <w:rPr>
+          <w:rFonts w:ascii="Times New Roman" w:hAnsi="Times New Roman" w:cs="Times New Roman"/>
+          <w:sz w:val="24"/>
+          <w:szCs w:val="24"/>
+        </w:rPr>
+        <w:t>Non-functional requirements outline the operational qualities of the system, such as performance, system availability, maintainability, and security. The system needs to ensure user experience to ensure that it meets quality standards beyond core functionality. Details of non-functional requirements are as follows.</w:t>
       </w:r>
     </w:p>
     <w:tbl>
@@ -2295,14 +2974,19 @@
           <w:p>
             <w:pPr>
               <w:rPr>
+                <w:rFonts w:ascii="Times New Roman" w:hAnsi="Times New Roman" w:cs="Times New Roman"/>
                 <w:b/>
+                <w:sz w:val="24"/>
+                <w:szCs w:val="24"/>
               </w:rPr>
             </w:pPr>
             <w:r>
               <w:rPr>
+                <w:rFonts w:ascii="Times New Roman" w:hAnsi="Times New Roman" w:cs="Times New Roman"/>
                 <w:b/>
-              </w:rPr>
-              <w:lastRenderedPageBreak/>
+                <w:sz w:val="24"/>
+                <w:szCs w:val="24"/>
+              </w:rPr>
               <w:t>Non-Functional Requirements</w:t>
             </w:r>
           </w:p>
@@ -2317,6 +3001,11 @@
                 <w:between w:val="nil"/>
               </w:pBdr>
               <w:spacing w:line="240" w:lineRule="auto"/>
+              <w:rPr>
+                <w:rFonts w:ascii="Times New Roman" w:hAnsi="Times New Roman" w:cs="Times New Roman"/>
+                <w:sz w:val="24"/>
+                <w:szCs w:val="24"/>
+              </w:rPr>
             </w:pPr>
           </w:p>
         </w:tc>
@@ -2342,6 +3031,11 @@
                 <w:between w:val="nil"/>
               </w:pBdr>
               <w:spacing w:line="240" w:lineRule="auto"/>
+              <w:rPr>
+                <w:rFonts w:ascii="Times New Roman" w:hAnsi="Times New Roman" w:cs="Times New Roman"/>
+                <w:sz w:val="24"/>
+                <w:szCs w:val="24"/>
+              </w:rPr>
             </w:pPr>
           </w:p>
         </w:tc>
@@ -2368,12 +3062,18 @@
               </w:pBdr>
               <w:spacing w:line="240" w:lineRule="auto"/>
               <w:rPr>
+                <w:rFonts w:ascii="Times New Roman" w:hAnsi="Times New Roman" w:cs="Times New Roman"/>
                 <w:b/>
+                <w:sz w:val="24"/>
+                <w:szCs w:val="24"/>
               </w:rPr>
             </w:pPr>
             <w:r>
               <w:rPr>
+                <w:rFonts w:ascii="Times New Roman" w:hAnsi="Times New Roman" w:cs="Times New Roman"/>
                 <w:b/>
+                <w:sz w:val="24"/>
+                <w:szCs w:val="24"/>
               </w:rPr>
               <w:t>Description</w:t>
             </w:r>
@@ -2395,12 +3095,18 @@
           <w:p>
             <w:pPr>
               <w:rPr>
-                <w:b/>
+                <w:rFonts w:ascii="Times New Roman" w:hAnsi="Times New Roman" w:cs="Times New Roman"/>
+                <w:bCs/>
+                <w:sz w:val="24"/>
+                <w:szCs w:val="24"/>
               </w:rPr>
             </w:pPr>
             <w:r>
               <w:rPr>
-                <w:b/>
+                <w:rFonts w:ascii="Times New Roman" w:hAnsi="Times New Roman" w:cs="Times New Roman"/>
+                <w:bCs/>
+                <w:sz w:val="24"/>
+                <w:szCs w:val="24"/>
               </w:rPr>
               <w:t>Security</w:t>
             </w:r>
@@ -2428,6 +3134,12 @@
                 <w:between w:val="nil"/>
               </w:pBdr>
               <w:spacing w:line="240" w:lineRule="auto"/>
+              <w:rPr>
+                <w:rFonts w:ascii="Times New Roman" w:hAnsi="Times New Roman" w:cs="Times New Roman"/>
+                <w:bCs/>
+                <w:sz w:val="24"/>
+                <w:szCs w:val="24"/>
+              </w:rPr>
             </w:pPr>
           </w:p>
         </w:tc>
@@ -2454,12 +3166,18 @@
               </w:pBdr>
               <w:spacing w:line="240" w:lineRule="auto"/>
               <w:rPr>
-                <w:b/>
+                <w:rFonts w:ascii="Times New Roman" w:hAnsi="Times New Roman" w:cs="Times New Roman"/>
+                <w:bCs/>
+                <w:sz w:val="24"/>
+                <w:szCs w:val="24"/>
               </w:rPr>
             </w:pPr>
             <w:r>
               <w:rPr>
-                <w:b/>
+                <w:rFonts w:ascii="Times New Roman" w:hAnsi="Times New Roman" w:cs="Times New Roman"/>
+                <w:bCs/>
+                <w:sz w:val="24"/>
+                <w:szCs w:val="24"/>
               </w:rPr>
               <w:t>User data such as passwords should be encrypted and stored</w:t>
             </w:r>
@@ -2481,12 +3199,18 @@
           <w:p>
             <w:pPr>
               <w:rPr>
-                <w:b/>
+                <w:rFonts w:ascii="Times New Roman" w:hAnsi="Times New Roman" w:cs="Times New Roman"/>
+                <w:bCs/>
+                <w:sz w:val="24"/>
+                <w:szCs w:val="24"/>
               </w:rPr>
             </w:pPr>
             <w:r>
               <w:rPr>
-                <w:b/>
+                <w:rFonts w:ascii="Times New Roman" w:hAnsi="Times New Roman" w:cs="Times New Roman"/>
+                <w:bCs/>
+                <w:sz w:val="24"/>
+                <w:szCs w:val="24"/>
               </w:rPr>
               <w:t>Usability</w:t>
             </w:r>
@@ -2514,6 +3238,12 @@
                 <w:between w:val="nil"/>
               </w:pBdr>
               <w:spacing w:line="240" w:lineRule="auto"/>
+              <w:rPr>
+                <w:rFonts w:ascii="Times New Roman" w:hAnsi="Times New Roman" w:cs="Times New Roman"/>
+                <w:bCs/>
+                <w:sz w:val="24"/>
+                <w:szCs w:val="24"/>
+              </w:rPr>
             </w:pPr>
           </w:p>
         </w:tc>
@@ -2540,12 +3270,18 @@
               </w:pBdr>
               <w:spacing w:line="240" w:lineRule="auto"/>
               <w:rPr>
-                <w:b/>
+                <w:rFonts w:ascii="Times New Roman" w:hAnsi="Times New Roman" w:cs="Times New Roman"/>
+                <w:bCs/>
+                <w:sz w:val="24"/>
+                <w:szCs w:val="24"/>
               </w:rPr>
             </w:pPr>
             <w:r>
               <w:rPr>
-                <w:b/>
+                <w:rFonts w:ascii="Times New Roman" w:hAnsi="Times New Roman" w:cs="Times New Roman"/>
+                <w:bCs/>
+                <w:sz w:val="24"/>
+                <w:szCs w:val="24"/>
               </w:rPr>
               <w:t>Users should be able to use the system intuitively and with minimal</w:t>
             </w:r>
@@ -2567,12 +3303,18 @@
           <w:p>
             <w:pPr>
               <w:rPr>
-                <w:b/>
+                <w:rFonts w:ascii="Times New Roman" w:hAnsi="Times New Roman" w:cs="Times New Roman"/>
+                <w:bCs/>
+                <w:sz w:val="24"/>
+                <w:szCs w:val="24"/>
               </w:rPr>
             </w:pPr>
             <w:r>
               <w:rPr>
-                <w:b/>
+                <w:rFonts w:ascii="Times New Roman" w:hAnsi="Times New Roman" w:cs="Times New Roman"/>
+                <w:bCs/>
+                <w:sz w:val="24"/>
+                <w:szCs w:val="24"/>
               </w:rPr>
               <w:t>Scalability</w:t>
             </w:r>
@@ -2600,6 +3342,12 @@
                 <w:between w:val="nil"/>
               </w:pBdr>
               <w:spacing w:line="240" w:lineRule="auto"/>
+              <w:rPr>
+                <w:rFonts w:ascii="Times New Roman" w:hAnsi="Times New Roman" w:cs="Times New Roman"/>
+                <w:bCs/>
+                <w:sz w:val="24"/>
+                <w:szCs w:val="24"/>
+              </w:rPr>
             </w:pPr>
           </w:p>
         </w:tc>
@@ -2626,12 +3374,18 @@
               </w:pBdr>
               <w:spacing w:line="240" w:lineRule="auto"/>
               <w:rPr>
-                <w:b/>
+                <w:rFonts w:ascii="Times New Roman" w:hAnsi="Times New Roman" w:cs="Times New Roman"/>
+                <w:bCs/>
+                <w:sz w:val="24"/>
+                <w:szCs w:val="24"/>
               </w:rPr>
             </w:pPr>
             <w:r>
               <w:rPr>
-                <w:b/>
+                <w:rFonts w:ascii="Times New Roman" w:hAnsi="Times New Roman" w:cs="Times New Roman"/>
+                <w:bCs/>
+                <w:sz w:val="24"/>
+                <w:szCs w:val="24"/>
               </w:rPr>
               <w:t>System must be able to accommodate various expansions</w:t>
             </w:r>
@@ -2653,12 +3407,18 @@
           <w:p>
             <w:pPr>
               <w:rPr>
-                <w:b/>
+                <w:rFonts w:ascii="Times New Roman" w:hAnsi="Times New Roman" w:cs="Times New Roman"/>
+                <w:bCs/>
+                <w:sz w:val="24"/>
+                <w:szCs w:val="24"/>
               </w:rPr>
             </w:pPr>
             <w:r>
               <w:rPr>
-                <w:b/>
+                <w:rFonts w:ascii="Times New Roman" w:hAnsi="Times New Roman" w:cs="Times New Roman"/>
+                <w:bCs/>
+                <w:sz w:val="24"/>
+                <w:szCs w:val="24"/>
               </w:rPr>
               <w:t>Availability</w:t>
             </w:r>
@@ -2686,6 +3446,12 @@
                 <w:between w:val="nil"/>
               </w:pBdr>
               <w:spacing w:line="240" w:lineRule="auto"/>
+              <w:rPr>
+                <w:rFonts w:ascii="Times New Roman" w:hAnsi="Times New Roman" w:cs="Times New Roman"/>
+                <w:bCs/>
+                <w:sz w:val="24"/>
+                <w:szCs w:val="24"/>
+              </w:rPr>
             </w:pPr>
           </w:p>
         </w:tc>
@@ -2712,34 +3478,49 @@
               </w:pBdr>
               <w:spacing w:line="240" w:lineRule="auto"/>
               <w:rPr>
-                <w:b/>
+                <w:rFonts w:ascii="Times New Roman" w:hAnsi="Times New Roman" w:cs="Times New Roman"/>
+                <w:bCs/>
+                <w:sz w:val="24"/>
+                <w:szCs w:val="24"/>
               </w:rPr>
             </w:pPr>
             <w:proofErr w:type="gramStart"/>
             <w:r>
               <w:rPr>
-                <w:b/>
+                <w:rFonts w:ascii="Times New Roman" w:hAnsi="Times New Roman" w:cs="Times New Roman"/>
+                <w:bCs/>
+                <w:sz w:val="24"/>
+                <w:szCs w:val="24"/>
               </w:rPr>
               <w:t>System</w:t>
             </w:r>
             <w:proofErr w:type="gramEnd"/>
             <w:r>
               <w:rPr>
-                <w:b/>
+                <w:rFonts w:ascii="Times New Roman" w:hAnsi="Times New Roman" w:cs="Times New Roman"/>
+                <w:bCs/>
+                <w:sz w:val="24"/>
+                <w:szCs w:val="24"/>
               </w:rPr>
               <w:t xml:space="preserve"> must be up and running for </w:t>
             </w:r>
             <w:proofErr w:type="gramStart"/>
             <w:r>
               <w:rPr>
-                <w:b/>
+                <w:rFonts w:ascii="Times New Roman" w:hAnsi="Times New Roman" w:cs="Times New Roman"/>
+                <w:bCs/>
+                <w:sz w:val="24"/>
+                <w:szCs w:val="24"/>
               </w:rPr>
               <w:t>the majority of</w:t>
             </w:r>
             <w:proofErr w:type="gramEnd"/>
             <w:r>
               <w:rPr>
-                <w:b/>
+                <w:rFonts w:ascii="Times New Roman" w:hAnsi="Times New Roman" w:cs="Times New Roman"/>
+                <w:bCs/>
+                <w:sz w:val="24"/>
+                <w:szCs w:val="24"/>
               </w:rPr>
               <w:t xml:space="preserve"> time</w:t>
             </w:r>
@@ -2761,12 +3542,18 @@
           <w:p>
             <w:pPr>
               <w:rPr>
-                <w:b/>
+                <w:rFonts w:ascii="Times New Roman" w:hAnsi="Times New Roman" w:cs="Times New Roman"/>
+                <w:bCs/>
+                <w:sz w:val="24"/>
+                <w:szCs w:val="24"/>
               </w:rPr>
             </w:pPr>
             <w:r>
               <w:rPr>
-                <w:b/>
+                <w:rFonts w:ascii="Times New Roman" w:hAnsi="Times New Roman" w:cs="Times New Roman"/>
+                <w:bCs/>
+                <w:sz w:val="24"/>
+                <w:szCs w:val="24"/>
               </w:rPr>
               <w:t>Maintainability</w:t>
             </w:r>
@@ -2794,6 +3581,12 @@
                 <w:between w:val="nil"/>
               </w:pBdr>
               <w:spacing w:line="240" w:lineRule="auto"/>
+              <w:rPr>
+                <w:rFonts w:ascii="Times New Roman" w:hAnsi="Times New Roman" w:cs="Times New Roman"/>
+                <w:bCs/>
+                <w:sz w:val="24"/>
+                <w:szCs w:val="24"/>
+              </w:rPr>
             </w:pPr>
           </w:p>
         </w:tc>
@@ -2820,12 +3613,18 @@
               </w:pBdr>
               <w:spacing w:line="240" w:lineRule="auto"/>
               <w:rPr>
-                <w:b/>
+                <w:rFonts w:ascii="Times New Roman" w:hAnsi="Times New Roman" w:cs="Times New Roman"/>
+                <w:bCs/>
+                <w:sz w:val="24"/>
+                <w:szCs w:val="24"/>
               </w:rPr>
             </w:pPr>
             <w:r>
               <w:rPr>
-                <w:b/>
+                <w:rFonts w:ascii="Times New Roman" w:hAnsi="Times New Roman" w:cs="Times New Roman"/>
+                <w:bCs/>
+                <w:sz w:val="24"/>
+                <w:szCs w:val="24"/>
               </w:rPr>
               <w:t>Bug fixes and updates should be simple and easy for the system</w:t>
             </w:r>
@@ -2847,12 +3646,18 @@
           <w:p>
             <w:pPr>
               <w:rPr>
-                <w:b/>
+                <w:rFonts w:ascii="Times New Roman" w:hAnsi="Times New Roman" w:cs="Times New Roman"/>
+                <w:bCs/>
+                <w:sz w:val="24"/>
+                <w:szCs w:val="24"/>
               </w:rPr>
             </w:pPr>
             <w:r>
               <w:rPr>
-                <w:b/>
+                <w:rFonts w:ascii="Times New Roman" w:hAnsi="Times New Roman" w:cs="Times New Roman"/>
+                <w:bCs/>
+                <w:sz w:val="24"/>
+                <w:szCs w:val="24"/>
               </w:rPr>
               <w:t>Compliance</w:t>
             </w:r>
@@ -2880,6 +3685,12 @@
                 <w:between w:val="nil"/>
               </w:pBdr>
               <w:spacing w:line="240" w:lineRule="auto"/>
+              <w:rPr>
+                <w:rFonts w:ascii="Times New Roman" w:hAnsi="Times New Roman" w:cs="Times New Roman"/>
+                <w:bCs/>
+                <w:sz w:val="24"/>
+                <w:szCs w:val="24"/>
+              </w:rPr>
             </w:pPr>
           </w:p>
         </w:tc>
@@ -2906,12 +3717,18 @@
               </w:pBdr>
               <w:spacing w:line="240" w:lineRule="auto"/>
               <w:rPr>
-                <w:b/>
+                <w:rFonts w:ascii="Times New Roman" w:hAnsi="Times New Roman" w:cs="Times New Roman"/>
+                <w:bCs/>
+                <w:sz w:val="24"/>
+                <w:szCs w:val="24"/>
               </w:rPr>
             </w:pPr>
             <w:r>
               <w:rPr>
-                <w:b/>
+                <w:rFonts w:ascii="Times New Roman" w:hAnsi="Times New Roman" w:cs="Times New Roman"/>
+                <w:bCs/>
+                <w:sz w:val="24"/>
+                <w:szCs w:val="24"/>
               </w:rPr>
               <w:t>Meets legal and regulatory requirements</w:t>
             </w:r>
@@ -2933,12 +3750,18 @@
           <w:p>
             <w:pPr>
               <w:rPr>
-                <w:b/>
+                <w:rFonts w:ascii="Times New Roman" w:hAnsi="Times New Roman" w:cs="Times New Roman"/>
+                <w:bCs/>
+                <w:sz w:val="24"/>
+                <w:szCs w:val="24"/>
               </w:rPr>
             </w:pPr>
             <w:r>
               <w:rPr>
-                <w:b/>
+                <w:rFonts w:ascii="Times New Roman" w:hAnsi="Times New Roman" w:cs="Times New Roman"/>
+                <w:bCs/>
+                <w:sz w:val="24"/>
+                <w:szCs w:val="24"/>
               </w:rPr>
               <w:t>Loose Coupling of UI and Database</w:t>
             </w:r>
@@ -2966,6 +3789,12 @@
                 <w:between w:val="nil"/>
               </w:pBdr>
               <w:spacing w:line="240" w:lineRule="auto"/>
+              <w:rPr>
+                <w:rFonts w:ascii="Times New Roman" w:hAnsi="Times New Roman" w:cs="Times New Roman"/>
+                <w:bCs/>
+                <w:sz w:val="24"/>
+                <w:szCs w:val="24"/>
+              </w:rPr>
             </w:pPr>
           </w:p>
         </w:tc>
@@ -2992,12 +3821,18 @@
               </w:pBdr>
               <w:spacing w:line="240" w:lineRule="auto"/>
               <w:rPr>
-                <w:b/>
+                <w:rFonts w:ascii="Times New Roman" w:hAnsi="Times New Roman" w:cs="Times New Roman"/>
+                <w:bCs/>
+                <w:sz w:val="24"/>
+                <w:szCs w:val="24"/>
               </w:rPr>
             </w:pPr>
             <w:r>
               <w:rPr>
-                <w:b/>
+                <w:rFonts w:ascii="Times New Roman" w:hAnsi="Times New Roman" w:cs="Times New Roman"/>
+                <w:bCs/>
+                <w:sz w:val="24"/>
+                <w:szCs w:val="24"/>
               </w:rPr>
               <w:t>The systems UI should be loosely coupled to the database meaning that if the underlying way the data is stored in the database changes, it won’t also require remaking the UI.</w:t>
             </w:r>
@@ -3019,12 +3854,18 @@
           <w:p>
             <w:pPr>
               <w:rPr>
-                <w:b/>
+                <w:rFonts w:ascii="Times New Roman" w:hAnsi="Times New Roman" w:cs="Times New Roman"/>
+                <w:bCs/>
+                <w:sz w:val="24"/>
+                <w:szCs w:val="24"/>
               </w:rPr>
             </w:pPr>
             <w:r>
               <w:rPr>
-                <w:b/>
+                <w:rFonts w:ascii="Times New Roman" w:hAnsi="Times New Roman" w:cs="Times New Roman"/>
+                <w:bCs/>
+                <w:sz w:val="24"/>
+                <w:szCs w:val="24"/>
               </w:rPr>
               <w:t>Role Based Access</w:t>
             </w:r>
@@ -3052,6 +3893,12 @@
                 <w:between w:val="nil"/>
               </w:pBdr>
               <w:spacing w:line="240" w:lineRule="auto"/>
+              <w:rPr>
+                <w:rFonts w:ascii="Times New Roman" w:hAnsi="Times New Roman" w:cs="Times New Roman"/>
+                <w:bCs/>
+                <w:sz w:val="24"/>
+                <w:szCs w:val="24"/>
+              </w:rPr>
             </w:pPr>
           </w:p>
         </w:tc>
@@ -3078,26 +3925,48 @@
               </w:pBdr>
               <w:spacing w:line="240" w:lineRule="auto"/>
               <w:rPr>
-                <w:b/>
+                <w:rFonts w:ascii="Times New Roman" w:hAnsi="Times New Roman" w:cs="Times New Roman"/>
+                <w:bCs/>
+                <w:sz w:val="24"/>
+                <w:szCs w:val="24"/>
               </w:rPr>
             </w:pPr>
             <w:r>
               <w:rPr>
-                <w:b/>
+                <w:rFonts w:ascii="Times New Roman" w:hAnsi="Times New Roman" w:cs="Times New Roman"/>
+                <w:bCs/>
+                <w:sz w:val="24"/>
+                <w:szCs w:val="24"/>
               </w:rPr>
               <w:t xml:space="preserve">The system should ensure </w:t>
             </w:r>
             <w:r>
               <w:rPr>
-                <w:b/>
+                <w:rFonts w:ascii="Times New Roman" w:hAnsi="Times New Roman" w:cs="Times New Roman"/>
+                <w:bCs/>
+                <w:sz w:val="24"/>
+                <w:szCs w:val="24"/>
               </w:rPr>
               <w:t>role-based</w:t>
             </w:r>
             <w:r>
               <w:rPr>
-                <w:b/>
-              </w:rPr>
-              <w:t xml:space="preserve"> access and views so that unauthorized users can't see or perform administrative functions.</w:t>
+                <w:rFonts w:ascii="Times New Roman" w:hAnsi="Times New Roman" w:cs="Times New Roman"/>
+                <w:bCs/>
+                <w:sz w:val="24"/>
+                <w:szCs w:val="24"/>
+              </w:rPr>
+              <w:t xml:space="preserve"> access and views so that unauthorized users can't see or perform </w:t>
+            </w:r>
+            <w:r>
+              <w:rPr>
+                <w:rFonts w:ascii="Times New Roman" w:hAnsi="Times New Roman" w:cs="Times New Roman"/>
+                <w:bCs/>
+                <w:sz w:val="24"/>
+                <w:szCs w:val="24"/>
+              </w:rPr>
+              <w:lastRenderedPageBreak/>
+              <w:t>administrative functions.</w:t>
             </w:r>
           </w:p>
         </w:tc>
@@ -3117,13 +3986,20 @@
           <w:p>
             <w:pPr>
               <w:rPr>
-                <w:b/>
+                <w:rFonts w:ascii="Times New Roman" w:hAnsi="Times New Roman" w:cs="Times New Roman"/>
+                <w:bCs/>
+                <w:sz w:val="24"/>
+                <w:szCs w:val="24"/>
               </w:rPr>
             </w:pPr>
             <w:r>
               <w:rPr>
-                <w:b/>
-              </w:rPr>
+                <w:rFonts w:ascii="Times New Roman" w:hAnsi="Times New Roman" w:cs="Times New Roman"/>
+                <w:bCs/>
+                <w:sz w:val="24"/>
+                <w:szCs w:val="24"/>
+              </w:rPr>
+              <w:lastRenderedPageBreak/>
               <w:t>Performance</w:t>
             </w:r>
           </w:p>
@@ -3150,6 +4026,12 @@
                 <w:between w:val="nil"/>
               </w:pBdr>
               <w:spacing w:line="240" w:lineRule="auto"/>
+              <w:rPr>
+                <w:rFonts w:ascii="Times New Roman" w:hAnsi="Times New Roman" w:cs="Times New Roman"/>
+                <w:bCs/>
+                <w:sz w:val="24"/>
+                <w:szCs w:val="24"/>
+              </w:rPr>
             </w:pPr>
           </w:p>
         </w:tc>
@@ -3176,12 +4058,18 @@
               </w:pBdr>
               <w:spacing w:line="240" w:lineRule="auto"/>
               <w:rPr>
-                <w:b/>
+                <w:rFonts w:ascii="Times New Roman" w:hAnsi="Times New Roman" w:cs="Times New Roman"/>
+                <w:bCs/>
+                <w:sz w:val="24"/>
+                <w:szCs w:val="24"/>
               </w:rPr>
             </w:pPr>
             <w:r>
               <w:rPr>
-                <w:b/>
+                <w:rFonts w:ascii="Times New Roman" w:hAnsi="Times New Roman" w:cs="Times New Roman"/>
+                <w:bCs/>
+                <w:sz w:val="24"/>
+                <w:szCs w:val="24"/>
               </w:rPr>
               <w:t>System must process booking requests in a quick/timely manner, no longer than ½ a minute for a user's booking request to be propagated and viewable by the admin page.</w:t>
             </w:r>
@@ -3203,12 +4091,18 @@
           <w:p>
             <w:pPr>
               <w:rPr>
-                <w:b/>
+                <w:rFonts w:ascii="Times New Roman" w:hAnsi="Times New Roman" w:cs="Times New Roman"/>
+                <w:bCs/>
+                <w:sz w:val="24"/>
+                <w:szCs w:val="24"/>
               </w:rPr>
             </w:pPr>
             <w:r>
               <w:rPr>
-                <w:b/>
+                <w:rFonts w:ascii="Times New Roman" w:hAnsi="Times New Roman" w:cs="Times New Roman"/>
+                <w:bCs/>
+                <w:sz w:val="24"/>
+                <w:szCs w:val="24"/>
               </w:rPr>
               <w:t>Accuracy</w:t>
             </w:r>
@@ -3236,6 +4130,12 @@
                 <w:between w:val="nil"/>
               </w:pBdr>
               <w:spacing w:line="240" w:lineRule="auto"/>
+              <w:rPr>
+                <w:rFonts w:ascii="Times New Roman" w:hAnsi="Times New Roman" w:cs="Times New Roman"/>
+                <w:bCs/>
+                <w:sz w:val="24"/>
+                <w:szCs w:val="24"/>
+              </w:rPr>
             </w:pPr>
           </w:p>
         </w:tc>
@@ -3262,24 +4162,36 @@
               </w:pBdr>
               <w:spacing w:line="240" w:lineRule="auto"/>
               <w:rPr>
-                <w:b/>
+                <w:rFonts w:ascii="Times New Roman" w:hAnsi="Times New Roman" w:cs="Times New Roman"/>
+                <w:bCs/>
+                <w:sz w:val="24"/>
+                <w:szCs w:val="24"/>
               </w:rPr>
             </w:pPr>
             <w:r>
               <w:rPr>
-                <w:b/>
+                <w:rFonts w:ascii="Times New Roman" w:hAnsi="Times New Roman" w:cs="Times New Roman"/>
+                <w:bCs/>
+                <w:sz w:val="24"/>
+                <w:szCs w:val="24"/>
               </w:rPr>
               <w:t xml:space="preserve">The accuracy of the status of data should </w:t>
             </w:r>
             <w:r>
               <w:rPr>
-                <w:b/>
+                <w:rFonts w:ascii="Times New Roman" w:hAnsi="Times New Roman" w:cs="Times New Roman"/>
+                <w:bCs/>
+                <w:sz w:val="24"/>
+                <w:szCs w:val="24"/>
               </w:rPr>
               <w:t>always be above 99%</w:t>
             </w:r>
             <w:r>
               <w:rPr>
-                <w:b/>
+                <w:rFonts w:ascii="Times New Roman" w:hAnsi="Times New Roman" w:cs="Times New Roman"/>
+                <w:bCs/>
+                <w:sz w:val="24"/>
+                <w:szCs w:val="24"/>
               </w:rPr>
               <w:t>, across all user devices. Meaning that all users should be able to see the same, accurate, data and details for the lab equipment.</w:t>
             </w:r>
@@ -3287,7 +4199,13 @@
         </w:tc>
       </w:tr>
     </w:tbl>
-    <w:p/>
+    <w:p>
+      <w:pPr>
+        <w:rPr>
+          <w:rFonts w:ascii="Times New Roman" w:hAnsi="Times New Roman" w:cs="Times New Roman"/>
+        </w:rPr>
+      </w:pPr>
+    </w:p>
     <w:p>
       <w:pPr>
         <w:pStyle w:val="Heading1"/>
@@ -3296,10 +4214,19 @@
           <w:numId w:val="1"/>
         </w:numPr>
         <w:spacing w:before="0" w:after="0"/>
-      </w:pPr>
-      <w:bookmarkStart w:id="10" w:name="_Toc191226646"/>
-      <w:r>
-        <w:lastRenderedPageBreak/>
+        <w:rPr>
+          <w:rFonts w:ascii="Times New Roman" w:hAnsi="Times New Roman" w:cs="Times New Roman"/>
+          <w:sz w:val="32"/>
+          <w:szCs w:val="32"/>
+        </w:rPr>
+      </w:pPr>
+      <w:bookmarkStart w:id="10" w:name="_Toc191227201"/>
+      <w:r>
+        <w:rPr>
+          <w:rFonts w:ascii="Times New Roman" w:hAnsi="Times New Roman" w:cs="Times New Roman"/>
+          <w:sz w:val="32"/>
+          <w:szCs w:val="32"/>
+        </w:rPr>
         <w:t>Database Design: ER Diagram &amp; Tables</w:t>
       </w:r>
       <w:bookmarkEnd w:id="10"/>
@@ -3312,31 +4239,76 @@
           <w:numId w:val="1"/>
         </w:numPr>
         <w:spacing w:before="0" w:after="0"/>
-      </w:pPr>
-      <w:bookmarkStart w:id="11" w:name="_Toc191226647"/>
-      <w:r>
+        <w:rPr>
+          <w:rFonts w:ascii="Times New Roman" w:hAnsi="Times New Roman" w:cs="Times New Roman"/>
+        </w:rPr>
+      </w:pPr>
+      <w:bookmarkStart w:id="11" w:name="_Toc191227202"/>
+      <w:r>
+        <w:rPr>
+          <w:rFonts w:ascii="Times New Roman" w:hAnsi="Times New Roman" w:cs="Times New Roman"/>
+        </w:rPr>
         <w:t>Entity-Relationship (ER) Diagram</w:t>
       </w:r>
       <w:bookmarkEnd w:id="11"/>
     </w:p>
     <w:p>
-      <w:r>
+      <w:pPr>
+        <w:rPr>
+          <w:rFonts w:ascii="Times New Roman" w:hAnsi="Times New Roman" w:cs="Times New Roman"/>
+          <w:sz w:val="24"/>
+          <w:szCs w:val="24"/>
+        </w:rPr>
+      </w:pPr>
+      <w:r>
+        <w:rPr>
+          <w:rFonts w:ascii="Times New Roman" w:hAnsi="Times New Roman" w:cs="Times New Roman"/>
+          <w:sz w:val="24"/>
+          <w:szCs w:val="24"/>
+        </w:rPr>
         <w:t xml:space="preserve">An ER diagram represents the database schema with entities, attributes, and relationships. </w:t>
       </w:r>
       <w:r>
+        <w:rPr>
+          <w:rFonts w:ascii="Times New Roman" w:hAnsi="Times New Roman" w:cs="Times New Roman"/>
+          <w:sz w:val="24"/>
+          <w:szCs w:val="24"/>
+        </w:rPr>
         <w:t>Primary keys are attributes that are underlined. The cardinality</w:t>
       </w:r>
       <w:r>
+        <w:rPr>
+          <w:rFonts w:ascii="Times New Roman" w:hAnsi="Times New Roman" w:cs="Times New Roman"/>
+          <w:sz w:val="24"/>
+          <w:szCs w:val="24"/>
+        </w:rPr>
         <w:t xml:space="preserve"> </w:t>
       </w:r>
       <w:r>
+        <w:rPr>
+          <w:rFonts w:ascii="Times New Roman" w:hAnsi="Times New Roman" w:cs="Times New Roman"/>
+          <w:sz w:val="24"/>
+          <w:szCs w:val="24"/>
+        </w:rPr>
         <w:t>(1:1, 1:M, M:1, and M:M) for each entity relationship set are labeled on the diagram. The ER diagram below was created using a UML tool Draw.io.</w:t>
       </w:r>
     </w:p>
-    <w:p/>
-    <w:p>
-      <w:r>
-        <w:rPr>
+    <w:p>
+      <w:pPr>
+        <w:rPr>
+          <w:rFonts w:ascii="Times New Roman" w:hAnsi="Times New Roman" w:cs="Times New Roman"/>
+        </w:rPr>
+      </w:pPr>
+    </w:p>
+    <w:p>
+      <w:pPr>
+        <w:rPr>
+          <w:rFonts w:ascii="Times New Roman" w:hAnsi="Times New Roman" w:cs="Times New Roman"/>
+        </w:rPr>
+      </w:pPr>
+      <w:r>
+        <w:rPr>
+          <w:rFonts w:ascii="Times New Roman" w:hAnsi="Times New Roman" w:cs="Times New Roman"/>
           <w:noProof/>
           <w:color w:val="000000"/>
           <w:sz w:val="32"/>
@@ -3401,30 +4373,50 @@
           <w:numId w:val="1"/>
         </w:numPr>
         <w:spacing w:before="0" w:after="0"/>
-      </w:pPr>
-      <w:bookmarkStart w:id="12" w:name="_Toc191226648"/>
-      <w:r>
+        <w:rPr>
+          <w:rFonts w:ascii="Times New Roman" w:hAnsi="Times New Roman" w:cs="Times New Roman"/>
+        </w:rPr>
+      </w:pPr>
+      <w:bookmarkStart w:id="12" w:name="_Toc191227203"/>
+      <w:r>
+        <w:rPr>
+          <w:rFonts w:ascii="Times New Roman" w:hAnsi="Times New Roman" w:cs="Times New Roman"/>
+        </w:rPr>
+        <w:lastRenderedPageBreak/>
         <w:t>Conversion of ER Diagram to Relational Tables</w:t>
       </w:r>
       <w:bookmarkEnd w:id="12"/>
     </w:p>
     <w:p>
-      <w:r>
-        <w:t xml:space="preserve">To turn the ER diagram into tables </w:t>
-      </w:r>
-      <w:r>
-        <w:t>we</w:t>
-      </w:r>
-      <w:r>
-        <w:t xml:space="preserve"> make the squares into tables, and relationships that are many to many tables too. Then we make the attributes into columns. The primary keys are the underlined or id fields. Foreign keys are the relationships between entities. Then we normalized the tables and made multi-value attributes into their own tables.</w:t>
-      </w:r>
-      <w:r>
-        <w:t xml:space="preserve"> Please see on </w:t>
-      </w:r>
-      <w:r>
+      <w:pPr>
+        <w:rPr>
+          <w:rFonts w:ascii="Times New Roman" w:hAnsi="Times New Roman" w:cs="Times New Roman"/>
+          <w:sz w:val="24"/>
+          <w:szCs w:val="24"/>
+        </w:rPr>
+      </w:pPr>
+      <w:r>
+        <w:rPr>
+          <w:rFonts w:ascii="Times New Roman" w:hAnsi="Times New Roman" w:cs="Times New Roman"/>
+          <w:sz w:val="24"/>
+          <w:szCs w:val="24"/>
+        </w:rPr>
+        <w:t xml:space="preserve">To turn the ER diagram into tables we make the squares into tables, and relationships that are many to many tables too. Then we make the attributes into columns. The primary keys are the underlined or id fields. Foreign keys are the relationships between entities. Then we normalized the tables and made multi-value attributes into their own tables. Please see on </w:t>
+      </w:r>
+      <w:r>
+        <w:rPr>
+          <w:rFonts w:ascii="Times New Roman" w:hAnsi="Times New Roman" w:cs="Times New Roman"/>
+          <w:sz w:val="24"/>
+          <w:szCs w:val="24"/>
+        </w:rPr>
         <w:t>the next</w:t>
       </w:r>
       <w:r>
+        <w:rPr>
+          <w:rFonts w:ascii="Times New Roman" w:hAnsi="Times New Roman" w:cs="Times New Roman"/>
+          <w:sz w:val="24"/>
+          <w:szCs w:val="24"/>
+        </w:rPr>
         <w:t xml:space="preserve"> page our relational tables.</w:t>
       </w:r>
     </w:p>
@@ -3433,7 +4425,6 @@
         <w:rPr>
           <w:noProof/>
         </w:rPr>
-        <w:lastRenderedPageBreak/>
         <w:drawing>
           <wp:inline distT="0" distB="0" distL="0" distR="0" wp14:anchorId="45996FF3" wp14:editId="0DF8E39D">
             <wp:extent cx="5943600" cy="6206490"/>
@@ -3527,43 +4518,64 @@
       </w:tabs>
       <w:spacing w:after="0" w:line="240" w:lineRule="auto"/>
       <w:rPr>
+        <w:rFonts w:ascii="Times New Roman" w:hAnsi="Times New Roman" w:cs="Times New Roman"/>
         <w:color w:val="000000"/>
+        <w:sz w:val="24"/>
+        <w:szCs w:val="24"/>
       </w:rPr>
     </w:pPr>
     <w:r>
       <w:rPr>
+        <w:rFonts w:ascii="Times New Roman" w:hAnsi="Times New Roman" w:cs="Times New Roman"/>
         <w:color w:val="000000"/>
+        <w:sz w:val="24"/>
+        <w:szCs w:val="24"/>
       </w:rPr>
       <w:t xml:space="preserve">Partial Report </w:t>
     </w:r>
     <w:r>
       <w:rPr>
+        <w:rFonts w:ascii="Times New Roman" w:hAnsi="Times New Roman" w:cs="Times New Roman"/>
         <w:color w:val="000000"/>
+        <w:sz w:val="24"/>
+        <w:szCs w:val="24"/>
       </w:rPr>
       <w:fldChar w:fldCharType="begin"/>
     </w:r>
     <w:r>
       <w:rPr>
+        <w:rFonts w:ascii="Times New Roman" w:hAnsi="Times New Roman" w:cs="Times New Roman"/>
         <w:color w:val="000000"/>
+        <w:sz w:val="24"/>
+        <w:szCs w:val="24"/>
       </w:rPr>
       <w:instrText>PAGE</w:instrText>
     </w:r>
     <w:r>
       <w:rPr>
+        <w:rFonts w:ascii="Times New Roman" w:hAnsi="Times New Roman" w:cs="Times New Roman"/>
         <w:color w:val="000000"/>
+        <w:sz w:val="24"/>
+        <w:szCs w:val="24"/>
       </w:rPr>
       <w:fldChar w:fldCharType="separate"/>
     </w:r>
     <w:r>
       <w:rPr>
+        <w:rFonts w:ascii="Times New Roman" w:hAnsi="Times New Roman" w:cs="Times New Roman"/>
         <w:noProof/>
         <w:color w:val="000000"/>
+        <w:sz w:val="24"/>
+        <w:szCs w:val="24"/>
       </w:rPr>
       <w:t>2</w:t>
     </w:r>
     <w:r>
       <w:rPr>
+        <w:rFonts w:ascii="Times New Roman" w:hAnsi="Times New Roman" w:cs="Times New Roman"/>
         <w:color w:val="000000"/>
+        <w:sz w:val="24"/>
+        <w:szCs w:val="24"/>
       </w:rPr>
       <w:fldChar w:fldCharType="end"/>
     </w:r>
@@ -4379,6 +5391,7 @@
   <w:style w:type="character" w:default="1" w:styleId="DefaultParagraphFont">
     <w:name w:val="Default Paragraph Font"/>
     <w:uiPriority w:val="1"/>
+    <w:semiHidden/>
     <w:unhideWhenUsed/>
   </w:style>
   <w:style w:type="table" w:default="1" w:styleId="TableNormal">

</xml_diff>